<commit_message>
purpose,runner,faultfinder,bridge: add spec files
</commit_message>
<xml_diff>
--- a/InitialSpec.docx
+++ b/InitialSpec.docx
@@ -2641,26 +2641,7 @@
       </w:pPr>
       <w:r>
         <w:rPr/>
-        <w:t xml:space="preserve">Jasmine – A unit testing framework </w:t>
-      </w:r>
-      <w:r>
-        <w:rPr/>
-        <w:t>for Javascript used to define test modules and individual tests</w:t>
-      </w:r>
-    </w:p>
-    <w:p>
-      <w:pPr>
-        <w:pStyle w:val="Normal"/>
-        <w:rPr/>
-      </w:pPr>
-      <w:bookmarkStart w:id="3" w:name="h.2et92p0"/>
-      <w:bookmarkEnd w:id="3"/>
-      <w:r>
-        <w:rPr>
-          <w:i/>
-          <w:color w:val="000080"/>
-        </w:rPr>
-        <w:t>Define all terms, acronyms, and abbreviations used in this document.</w:t>
+        <w:t>Jasmine – A unit testing framework for Javascript used to define test modules and individual tests</w:t>
       </w:r>
     </w:p>
     <w:p>
@@ -2682,24 +2663,28 @@
         <w:pStyle w:val="Normal"/>
         <w:rPr/>
       </w:pPr>
-      <w:bookmarkStart w:id="4" w:name="h.tyjcwt"/>
-      <w:bookmarkEnd w:id="4"/>
-      <w:r>
-        <w:rPr>
-          <w:i/>
-          <w:color w:val="000080"/>
-        </w:rPr>
-        <w:t xml:space="preserve">List all the documents and other materials referenced in this document. This section is like the bibliography in a published book. </w:t>
-      </w:r>
-    </w:p>
-    <w:p>
-      <w:pPr>
-        <w:pStyle w:val="Normal"/>
-        <w:rPr/>
-      </w:pPr>
-      <w:r>
-        <w:rPr/>
-      </w:r>
+      <w:hyperlink r:id="rId3">
+        <w:r>
+          <w:rPr>
+            <w:rStyle w:val="InternetLink"/>
+          </w:rPr>
+          <w:t>https://github.com/stoand/kiwi</w:t>
+        </w:r>
+      </w:hyperlink>
+    </w:p>
+    <w:p>
+      <w:pPr>
+        <w:pStyle w:val="Normal"/>
+        <w:rPr/>
+      </w:pPr>
+      <w:hyperlink r:id="rId4">
+        <w:r>
+          <w:rPr>
+            <w:rStyle w:val="InternetLink"/>
+          </w:rPr>
+          <w:t>https://jasmine.github.io</w:t>
+        </w:r>
+      </w:hyperlink>
       <w:r>
         <w:br w:type="page"/>
       </w:r>
@@ -2736,8 +2721,8 @@
         <w:pStyle w:val="Normal"/>
         <w:rPr/>
       </w:pPr>
-      <w:bookmarkStart w:id="5" w:name="h.3dy6vkm"/>
-      <w:bookmarkEnd w:id="5"/>
+      <w:bookmarkStart w:id="3" w:name="h.3dy6vkm"/>
+      <w:bookmarkEnd w:id="3"/>
       <w:r>
         <w:rPr>
           <w:i/>
@@ -2765,8 +2750,8 @@
         <w:pStyle w:val="Normal"/>
         <w:rPr/>
       </w:pPr>
-      <w:bookmarkStart w:id="6" w:name="h.1t3h5sf"/>
-      <w:bookmarkEnd w:id="6"/>
+      <w:bookmarkStart w:id="4" w:name="h.1t3h5sf"/>
+      <w:bookmarkEnd w:id="4"/>
       <w:r>
         <w:rPr>
           <w:i/>
@@ -2794,8 +2779,8 @@
         <w:pStyle w:val="Normal"/>
         <w:rPr/>
       </w:pPr>
-      <w:bookmarkStart w:id="7" w:name="h.4d34og8"/>
-      <w:bookmarkEnd w:id="7"/>
+      <w:bookmarkStart w:id="5" w:name="h.4d34og8"/>
+      <w:bookmarkEnd w:id="5"/>
       <w:r>
         <w:rPr>
           <w:i/>
@@ -2836,8 +2821,8 @@
         <w:pStyle w:val="Normal"/>
         <w:rPr/>
       </w:pPr>
-      <w:bookmarkStart w:id="8" w:name="h.2s8eyo1"/>
-      <w:bookmarkEnd w:id="8"/>
+      <w:bookmarkStart w:id="6" w:name="h.2s8eyo1"/>
+      <w:bookmarkEnd w:id="6"/>
       <w:r>
         <w:rPr>
           <w:i/>
@@ -2865,8 +2850,8 @@
         <w:pStyle w:val="Normal"/>
         <w:rPr/>
       </w:pPr>
-      <w:bookmarkStart w:id="9" w:name="h.17dp8vu"/>
-      <w:bookmarkEnd w:id="9"/>
+      <w:bookmarkStart w:id="7" w:name="h.17dp8vu"/>
+      <w:bookmarkEnd w:id="7"/>
       <w:r>
         <w:rPr>
           <w:i/>
@@ -3017,8 +3002,8 @@
         <w:pStyle w:val="Normal"/>
         <w:rPr/>
       </w:pPr>
-      <w:bookmarkStart w:id="10" w:name="h.3rdcrjn"/>
-      <w:bookmarkEnd w:id="10"/>
+      <w:bookmarkStart w:id="8" w:name="h.3rdcrjn"/>
+      <w:bookmarkEnd w:id="8"/>
       <w:r>
         <w:rPr>
           <w:i/>
@@ -3046,8 +3031,8 @@
         <w:pStyle w:val="Normal"/>
         <w:rPr/>
       </w:pPr>
-      <w:bookmarkStart w:id="11" w:name="h.26in1rg"/>
-      <w:bookmarkEnd w:id="11"/>
+      <w:bookmarkStart w:id="9" w:name="h.26in1rg"/>
+      <w:bookmarkEnd w:id="9"/>
       <w:r>
         <w:rPr>
           <w:i/>
@@ -3075,8 +3060,8 @@
         <w:pStyle w:val="Normal"/>
         <w:rPr/>
       </w:pPr>
-      <w:bookmarkStart w:id="12" w:name="h.lnxbz9"/>
-      <w:bookmarkEnd w:id="12"/>
+      <w:bookmarkStart w:id="10" w:name="h.lnxbz9"/>
+      <w:bookmarkEnd w:id="10"/>
       <w:r>
         <w:rPr>
           <w:i/>
@@ -3104,8 +3089,8 @@
         <w:pStyle w:val="Normal"/>
         <w:rPr/>
       </w:pPr>
-      <w:bookmarkStart w:id="13" w:name="h.35nkun2"/>
-      <w:bookmarkEnd w:id="13"/>
+      <w:bookmarkStart w:id="11" w:name="h.35nkun2"/>
+      <w:bookmarkEnd w:id="11"/>
       <w:r>
         <w:rPr>
           <w:i/>
@@ -3199,8 +3184,8 @@
           <w:color w:val="000080"/>
         </w:rPr>
       </w:pPr>
-      <w:bookmarkStart w:id="14" w:name="h.1ksv4uv"/>
-      <w:bookmarkEnd w:id="14"/>
+      <w:bookmarkStart w:id="12" w:name="h.1ksv4uv"/>
+      <w:bookmarkEnd w:id="12"/>
       <w:r>
         <w:rPr>
           <w:i/>
@@ -3470,8 +3455,8 @@
           <w:color w:val="000080"/>
         </w:rPr>
       </w:pPr>
-      <w:bookmarkStart w:id="15" w:name="h.44sinio"/>
-      <w:bookmarkEnd w:id="15"/>
+      <w:bookmarkStart w:id="13" w:name="h.44sinio"/>
+      <w:bookmarkEnd w:id="13"/>
       <w:r>
         <w:rPr>
           <w:i/>
@@ -3499,8 +3484,8 @@
         <w:pStyle w:val="Normal"/>
         <w:rPr/>
       </w:pPr>
-      <w:bookmarkStart w:id="16" w:name="h.2jxsxqh"/>
-      <w:bookmarkEnd w:id="16"/>
+      <w:bookmarkStart w:id="14" w:name="h.2jxsxqh"/>
+      <w:bookmarkEnd w:id="14"/>
       <w:r>
         <w:rPr>
           <w:i/>
@@ -3605,8 +3590,8 @@
         <w:pStyle w:val="Normal"/>
         <w:rPr/>
       </w:pPr>
-      <w:bookmarkStart w:id="17" w:name="h.z337ya"/>
-      <w:bookmarkEnd w:id="17"/>
+      <w:bookmarkStart w:id="15" w:name="h.z337ya"/>
+      <w:bookmarkEnd w:id="15"/>
       <w:r>
         <w:rPr>
           <w:i/>
@@ -3911,8 +3896,8 @@
         <w:pStyle w:val="Normal"/>
         <w:rPr/>
       </w:pPr>
-      <w:bookmarkStart w:id="18" w:name="h.3j2qqm3"/>
-      <w:bookmarkEnd w:id="18"/>
+      <w:bookmarkStart w:id="16" w:name="h.3j2qqm3"/>
+      <w:bookmarkEnd w:id="16"/>
       <w:r>
         <w:rPr>
           <w:i/>
@@ -3944,8 +3929,8 @@
         </w:numPr>
         <w:rPr/>
       </w:pPr>
-      <w:bookmarkStart w:id="19" w:name="h.1y810tw"/>
-      <w:bookmarkEnd w:id="19"/>
+      <w:bookmarkStart w:id="17" w:name="h.1y810tw"/>
+      <w:bookmarkEnd w:id="17"/>
       <w:r>
         <w:rPr/>
         <w:t>Hardware Interfaces</w:t>
@@ -3960,8 +3945,8 @@
         </w:numPr>
         <w:rPr/>
       </w:pPr>
-      <w:bookmarkStart w:id="20" w:name="h.4i7ojhp"/>
-      <w:bookmarkEnd w:id="20"/>
+      <w:bookmarkStart w:id="18" w:name="h.4i7ojhp"/>
+      <w:bookmarkEnd w:id="18"/>
       <w:r>
         <w:rPr/>
         <w:t>Software Interfaces</w:t>
@@ -3976,8 +3961,8 @@
         </w:numPr>
         <w:rPr/>
       </w:pPr>
-      <w:bookmarkStart w:id="21" w:name="h.2xcytpi"/>
-      <w:bookmarkEnd w:id="21"/>
+      <w:bookmarkStart w:id="19" w:name="h.2xcytpi"/>
+      <w:bookmarkEnd w:id="19"/>
       <w:r>
         <w:rPr/>
         <w:t>Communications Interfaces</w:t>
@@ -3992,8 +3977,8 @@
         </w:numPr>
         <w:rPr/>
       </w:pPr>
-      <w:bookmarkStart w:id="22" w:name="h.1ci93xb"/>
-      <w:bookmarkEnd w:id="22"/>
+      <w:bookmarkStart w:id="20" w:name="h.1ci93xb"/>
+      <w:bookmarkEnd w:id="20"/>
       <w:r>
         <w:rPr/>
         <w:t>Software Product Features</w:t>
@@ -4008,8 +3993,8 @@
         </w:numPr>
         <w:rPr/>
       </w:pPr>
-      <w:bookmarkStart w:id="23" w:name="h.3whwml4"/>
-      <w:bookmarkEnd w:id="23"/>
+      <w:bookmarkStart w:id="21" w:name="h.3whwml4"/>
+      <w:bookmarkEnd w:id="21"/>
       <w:r>
         <w:rPr/>
         <w:t>Feature 1</w:t>
@@ -4271,8 +4256,8 @@
         </w:numPr>
         <w:rPr/>
       </w:pPr>
-      <w:bookmarkStart w:id="24" w:name="h.2bn6wsx"/>
-      <w:bookmarkEnd w:id="24"/>
+      <w:bookmarkStart w:id="22" w:name="h.2bn6wsx"/>
+      <w:bookmarkEnd w:id="22"/>
       <w:r>
         <w:rPr/>
         <w:t>Outputs</w:t>
@@ -4336,8 +4321,8 @@
         <w:pStyle w:val="Normal"/>
         <w:rPr/>
       </w:pPr>
-      <w:bookmarkStart w:id="25" w:name="h.qsh70q"/>
-      <w:bookmarkEnd w:id="25"/>
+      <w:bookmarkStart w:id="23" w:name="h.qsh70q"/>
+      <w:bookmarkEnd w:id="23"/>
       <w:r>
         <w:rPr>
           <w:i/>
@@ -4365,8 +4350,8 @@
         <w:pStyle w:val="Normal"/>
         <w:rPr/>
       </w:pPr>
-      <w:bookmarkStart w:id="26" w:name="h.3as4poj"/>
-      <w:bookmarkEnd w:id="26"/>
+      <w:bookmarkStart w:id="24" w:name="h.3as4poj"/>
+      <w:bookmarkEnd w:id="24"/>
       <w:r>
         <w:rPr>
           <w:i/>
@@ -4394,8 +4379,8 @@
         <w:pStyle w:val="Normal"/>
         <w:rPr/>
       </w:pPr>
-      <w:bookmarkStart w:id="27" w:name="h.1pxezwc"/>
-      <w:bookmarkEnd w:id="27"/>
+      <w:bookmarkStart w:id="25" w:name="h.1pxezwc"/>
+      <w:bookmarkEnd w:id="25"/>
       <w:r>
         <w:rPr>
           <w:i/>
@@ -4423,8 +4408,8 @@
         <w:pStyle w:val="Normal"/>
         <w:rPr/>
       </w:pPr>
-      <w:bookmarkStart w:id="28" w:name="h.49x2ik5"/>
-      <w:bookmarkEnd w:id="28"/>
+      <w:bookmarkStart w:id="26" w:name="h.49x2ik5"/>
+      <w:bookmarkEnd w:id="26"/>
       <w:r>
         <w:rPr>
           <w:i/>
@@ -4540,8 +4525,8 @@
           <w:color w:val="000080"/>
         </w:rPr>
       </w:pPr>
-      <w:bookmarkStart w:id="29" w:name="h.2p2csry"/>
-      <w:bookmarkEnd w:id="29"/>
+      <w:bookmarkStart w:id="27" w:name="h.2p2csry"/>
+      <w:bookmarkEnd w:id="27"/>
       <w:r>
         <w:rPr>
           <w:i/>
@@ -4569,8 +4554,8 @@
         <w:pStyle w:val="Normal"/>
         <w:rPr/>
       </w:pPr>
-      <w:bookmarkStart w:id="30" w:name="h.147n2zr"/>
-      <w:bookmarkEnd w:id="30"/>
+      <w:bookmarkStart w:id="28" w:name="h.147n2zr"/>
+      <w:bookmarkEnd w:id="28"/>
       <w:r>
         <w:rPr>
           <w:i/>
@@ -4598,8 +4583,8 @@
         <w:pStyle w:val="Normal"/>
         <w:rPr/>
       </w:pPr>
-      <w:bookmarkStart w:id="31" w:name="h.3o7alnk"/>
-      <w:bookmarkEnd w:id="31"/>
+      <w:bookmarkStart w:id="29" w:name="h.3o7alnk"/>
+      <w:bookmarkEnd w:id="29"/>
       <w:r>
         <w:rPr>
           <w:i/>
@@ -4759,8 +4744,8 @@
           <w:color w:val="000080"/>
         </w:rPr>
       </w:pPr>
-      <w:bookmarkStart w:id="32" w:name="h.23ckvvd"/>
-      <w:bookmarkEnd w:id="32"/>
+      <w:bookmarkStart w:id="30" w:name="h.23ckvvd"/>
+      <w:bookmarkEnd w:id="30"/>
       <w:r>
         <w:rPr>
           <w:i/>
@@ -4804,8 +4789,8 @@
         </w:numPr>
         <w:rPr/>
       </w:pPr>
-      <w:bookmarkStart w:id="33" w:name="h.ihv636"/>
-      <w:bookmarkEnd w:id="33"/>
+      <w:bookmarkStart w:id="31" w:name="h.ihv636"/>
+      <w:bookmarkEnd w:id="31"/>
       <w:r>
         <w:rPr/>
         <w:t>Appendices</w:t>
@@ -4829,10 +4814,10 @@
       </w:r>
     </w:p>
     <w:sectPr>
-      <w:headerReference w:type="default" r:id="rId2"/>
-      <w:headerReference w:type="first" r:id="rId3"/>
-      <w:footerReference w:type="default" r:id="rId4"/>
-      <w:footerReference w:type="first" r:id="rId5"/>
+      <w:headerReference w:type="default" r:id="rId5"/>
+      <w:headerReference w:type="first" r:id="rId6"/>
+      <w:footerReference w:type="default" r:id="rId7"/>
+      <w:footerReference w:type="first" r:id="rId8"/>
       <w:type w:val="nextPage"/>
       <w:pgSz w:w="12240" w:h="15840"/>
       <w:pgMar w:left="1800" w:right="1800" w:header="720" w:top="1800" w:footer="720" w:bottom="1800" w:gutter="0"/>
@@ -6774,6 +6759,14 @@
     <w:rsid w:val="00ad2518"/>
     <w:rPr/>
   </w:style>
+  <w:style w:type="character" w:styleId="InternetLink">
+    <w:name w:val="Internet Link"/>
+    <w:rPr>
+      <w:color w:val="000080"/>
+      <w:u w:val="single"/>
+      <w:lang w:val="zxx" w:eastAsia="zxx" w:bidi="zxx"/>
+    </w:rPr>
+  </w:style>
   <w:style w:type="paragraph" w:styleId="Heading">
     <w:name w:val="Heading"/>
     <w:basedOn w:val="Normal"/>

</xml_diff>

<commit_message>
move to sourcehut, add build file
</commit_message>
<xml_diff>
--- a/InitialSpec.docx
+++ b/InitialSpec.docx
@@ -24,7 +24,11 @@
         </w:rPr>
       </w:pPr>
       <w:r>
-        <w:rPr/>
+        <w:rPr>
+          <w:b/>
+          <w:color w:val="FF0000"/>
+          <w:sz w:val="20"/>
+        </w:rPr>
       </w:r>
     </w:p>
     <w:p>
@@ -137,7 +141,7 @@
         <w:pStyle w:val="Normal"/>
         <w:numPr>
           <w:ilvl w:val="0"/>
-          <w:numId w:val="2"/>
+          <w:numId w:val="1"/>
         </w:numPr>
         <w:ind w:left="360" w:hanging="360"/>
         <w:rPr>
@@ -159,7 +163,7 @@
         <w:pStyle w:val="Normal"/>
         <w:numPr>
           <w:ilvl w:val="0"/>
-          <w:numId w:val="2"/>
+          <w:numId w:val="1"/>
         </w:numPr>
         <w:ind w:left="360" w:hanging="360"/>
         <w:rPr>
@@ -181,7 +185,7 @@
         <w:pStyle w:val="Normal"/>
         <w:numPr>
           <w:ilvl w:val="0"/>
-          <w:numId w:val="2"/>
+          <w:numId w:val="1"/>
         </w:numPr>
         <w:ind w:left="360" w:hanging="360"/>
         <w:rPr>
@@ -203,7 +207,7 @@
         <w:pStyle w:val="Normal"/>
         <w:numPr>
           <w:ilvl w:val="0"/>
-          <w:numId w:val="2"/>
+          <w:numId w:val="1"/>
         </w:numPr>
         <w:ind w:left="360" w:hanging="360"/>
         <w:rPr>
@@ -225,7 +229,7 @@
         <w:pStyle w:val="Normal"/>
         <w:numPr>
           <w:ilvl w:val="0"/>
-          <w:numId w:val="2"/>
+          <w:numId w:val="1"/>
         </w:numPr>
         <w:ind w:left="360" w:hanging="360"/>
         <w:rPr>
@@ -247,7 +251,7 @@
         <w:pStyle w:val="Normal"/>
         <w:numPr>
           <w:ilvl w:val="0"/>
-          <w:numId w:val="2"/>
+          <w:numId w:val="1"/>
         </w:numPr>
         <w:ind w:left="360" w:hanging="360"/>
         <w:rPr>
@@ -269,7 +273,7 @@
         <w:pStyle w:val="Normal"/>
         <w:numPr>
           <w:ilvl w:val="0"/>
-          <w:numId w:val="2"/>
+          <w:numId w:val="1"/>
         </w:numPr>
         <w:ind w:left="360" w:hanging="360"/>
         <w:rPr>
@@ -291,7 +295,7 @@
         <w:pStyle w:val="Normal"/>
         <w:numPr>
           <w:ilvl w:val="0"/>
-          <w:numId w:val="2"/>
+          <w:numId w:val="1"/>
         </w:numPr>
         <w:ind w:left="360" w:hanging="360"/>
         <w:rPr>
@@ -386,7 +390,12 @@
         </w:rPr>
       </w:pPr>
       <w:r>
-        <w:rPr/>
+        <w:rPr>
+          <w:rFonts w:eastAsia="Arial" w:cs="Arial" w:ascii="Arial" w:hAnsi="Arial"/>
+          <w:b/>
+          <w:smallCaps/>
+          <w:szCs w:val="28"/>
+        </w:rPr>
       </w:r>
     </w:p>
     <w:p>
@@ -468,7 +477,7 @@
         <w:tblStyle w:val="a"/>
         <w:tblW w:w="8856" w:type="dxa"/>
         <w:jc w:val="left"/>
-        <w:tblInd w:w="-108" w:type="dxa"/>
+        <w:tblInd w:w="-109" w:type="dxa"/>
         <w:tblCellMar>
           <w:top w:w="0" w:type="dxa"/>
           <w:left w:w="108" w:type="dxa"/>
@@ -480,8 +489,8 @@
       <w:tblGrid>
         <w:gridCol w:w="1818"/>
         <w:gridCol w:w="1800"/>
-        <w:gridCol w:w="3672"/>
-        <w:gridCol w:w="1565"/>
+        <w:gridCol w:w="3674"/>
+        <w:gridCol w:w="1563"/>
       </w:tblGrid>
       <w:tr>
         <w:trPr/>
@@ -545,7 +554,7 @@
         </w:tc>
         <w:tc>
           <w:tcPr>
-            <w:tcW w:w="3672" w:type="dxa"/>
+            <w:tcW w:w="3674" w:type="dxa"/>
             <w:tcBorders>
               <w:top w:val="single" w:sz="12" w:space="0" w:color="000000"/>
               <w:left w:val="single" w:sz="6" w:space="0" w:color="000000"/>
@@ -574,7 +583,7 @@
         </w:tc>
         <w:tc>
           <w:tcPr>
-            <w:tcW w:w="1565" w:type="dxa"/>
+            <w:tcW w:w="1563" w:type="dxa"/>
             <w:tcBorders>
               <w:top w:val="single" w:sz="12" w:space="0" w:color="000000"/>
               <w:left w:val="single" w:sz="6" w:space="0" w:color="000000"/>
@@ -656,7 +665,7 @@
         </w:tc>
         <w:tc>
           <w:tcPr>
-            <w:tcW w:w="3672" w:type="dxa"/>
+            <w:tcW w:w="3674" w:type="dxa"/>
             <w:tcBorders>
               <w:left w:val="single" w:sz="6" w:space="0" w:color="000000"/>
               <w:bottom w:val="single" w:sz="6" w:space="0" w:color="000000"/>
@@ -681,7 +690,7 @@
         </w:tc>
         <w:tc>
           <w:tcPr>
-            <w:tcW w:w="1565" w:type="dxa"/>
+            <w:tcW w:w="1563" w:type="dxa"/>
             <w:tcBorders>
               <w:left w:val="single" w:sz="6" w:space="0" w:color="000000"/>
               <w:bottom w:val="single" w:sz="6" w:space="0" w:color="000000"/>
@@ -700,7 +709,7 @@
                 <w:sz w:val="20"/>
                 <w:szCs w:val="20"/>
               </w:rPr>
-              <w:t>10/3/2020</w:t>
+              <w:t>18/3/2020</w:t>
             </w:r>
           </w:p>
         </w:tc>
@@ -759,7 +768,7 @@
         </w:tc>
         <w:tc>
           <w:tcPr>
-            <w:tcW w:w="3672" w:type="dxa"/>
+            <w:tcW w:w="3674" w:type="dxa"/>
             <w:tcBorders>
               <w:left w:val="single" w:sz="6" w:space="0" w:color="000000"/>
               <w:bottom w:val="single" w:sz="6" w:space="0" w:color="000000"/>
@@ -784,7 +793,7 @@
         </w:tc>
         <w:tc>
           <w:tcPr>
-            <w:tcW w:w="1565" w:type="dxa"/>
+            <w:tcW w:w="1563" w:type="dxa"/>
             <w:tcBorders>
               <w:left w:val="single" w:sz="6" w:space="0" w:color="000000"/>
               <w:bottom w:val="single" w:sz="6" w:space="0" w:color="000000"/>
@@ -862,7 +871,7 @@
         </w:tc>
         <w:tc>
           <w:tcPr>
-            <w:tcW w:w="3672" w:type="dxa"/>
+            <w:tcW w:w="3674" w:type="dxa"/>
             <w:tcBorders>
               <w:left w:val="single" w:sz="6" w:space="0" w:color="000000"/>
               <w:bottom w:val="single" w:sz="6" w:space="0" w:color="000000"/>
@@ -887,7 +896,7 @@
         </w:tc>
         <w:tc>
           <w:tcPr>
-            <w:tcW w:w="1565" w:type="dxa"/>
+            <w:tcW w:w="1563" w:type="dxa"/>
             <w:tcBorders>
               <w:left w:val="single" w:sz="6" w:space="0" w:color="000000"/>
               <w:bottom w:val="single" w:sz="6" w:space="0" w:color="000000"/>
@@ -965,7 +974,7 @@
         </w:tc>
         <w:tc>
           <w:tcPr>
-            <w:tcW w:w="3672" w:type="dxa"/>
+            <w:tcW w:w="3674" w:type="dxa"/>
             <w:tcBorders>
               <w:left w:val="single" w:sz="6" w:space="0" w:color="000000"/>
               <w:bottom w:val="single" w:sz="6" w:space="0" w:color="000000"/>
@@ -990,7 +999,7 @@
         </w:tc>
         <w:tc>
           <w:tcPr>
-            <w:tcW w:w="1565" w:type="dxa"/>
+            <w:tcW w:w="1563" w:type="dxa"/>
             <w:tcBorders>
               <w:left w:val="single" w:sz="6" w:space="0" w:color="000000"/>
               <w:bottom w:val="single" w:sz="6" w:space="0" w:color="000000"/>
@@ -1070,7 +1079,7 @@
         </w:tc>
         <w:tc>
           <w:tcPr>
-            <w:tcW w:w="3672" w:type="dxa"/>
+            <w:tcW w:w="3674" w:type="dxa"/>
             <w:tcBorders>
               <w:top w:val="single" w:sz="6" w:space="0" w:color="000000"/>
               <w:left w:val="single" w:sz="6" w:space="0" w:color="000000"/>
@@ -1096,7 +1105,7 @@
         </w:tc>
         <w:tc>
           <w:tcPr>
-            <w:tcW w:w="1565" w:type="dxa"/>
+            <w:tcW w:w="1563" w:type="dxa"/>
             <w:tcBorders>
               <w:top w:val="single" w:sz="6" w:space="0" w:color="000000"/>
               <w:left w:val="single" w:sz="6" w:space="0" w:color="000000"/>
@@ -1177,7 +1186,7 @@
         </w:tc>
         <w:tc>
           <w:tcPr>
-            <w:tcW w:w="3672" w:type="dxa"/>
+            <w:tcW w:w="3674" w:type="dxa"/>
             <w:tcBorders>
               <w:top w:val="single" w:sz="6" w:space="0" w:color="000000"/>
               <w:left w:val="single" w:sz="6" w:space="0" w:color="000000"/>
@@ -1203,7 +1212,7 @@
         </w:tc>
         <w:tc>
           <w:tcPr>
-            <w:tcW w:w="1565" w:type="dxa"/>
+            <w:tcW w:w="1563" w:type="dxa"/>
             <w:tcBorders>
               <w:top w:val="single" w:sz="6" w:space="0" w:color="000000"/>
               <w:left w:val="single" w:sz="6" w:space="0" w:color="000000"/>
@@ -2513,7 +2522,7 @@
         <w:pStyle w:val="Heading1"/>
         <w:numPr>
           <w:ilvl w:val="0"/>
-          <w:numId w:val="8"/>
+          <w:numId w:val="6"/>
         </w:numPr>
         <w:rPr/>
       </w:pPr>
@@ -2537,7 +2546,7 @@
         <w:pStyle w:val="Heading2"/>
         <w:numPr>
           <w:ilvl w:val="1"/>
-          <w:numId w:val="8"/>
+          <w:numId w:val="6"/>
         </w:numPr>
         <w:rPr/>
       </w:pPr>
@@ -2561,7 +2570,7 @@
         <w:pStyle w:val="Heading2"/>
         <w:numPr>
           <w:ilvl w:val="1"/>
-          <w:numId w:val="8"/>
+          <w:numId w:val="6"/>
         </w:numPr>
         <w:rPr/>
       </w:pPr>
@@ -2587,7 +2596,7 @@
       </w:pPr>
       <w:r>
         <w:rPr/>
-        <w:t>only support a highly opinionated setup. As stated in the purpose, the editor plugin will only support the Kakoune code editor. Also, the tool will work specifically with the “Webpack” build tool and with the “Jasmine” unit testing framework. The core feature of the project is to run unit tests and print results next to the relevant code snippet in the editor. Additional features such as coverage reports will be added depending on how fast development of the project progresses.</w:t>
+        <w:t>only support a highly opinionated setup. As stated in the purpose, the editor plugin will only support the Kakoune code editor. Also, the tool will work specifically with the “Webpack” build tool and with the “chai” assertion framework. The core feature of the project is to run unit tests and print results next to the relevant code snippet in the editor. Additional features such as coverage reports will be added depending on how fast development of the project progresses.</w:t>
       </w:r>
     </w:p>
     <w:p>
@@ -2595,7 +2604,7 @@
         <w:pStyle w:val="Heading2"/>
         <w:numPr>
           <w:ilvl w:val="1"/>
-          <w:numId w:val="8"/>
+          <w:numId w:val="6"/>
         </w:numPr>
         <w:rPr/>
       </w:pPr>
@@ -2611,7 +2620,15 @@
       </w:pPr>
       <w:r>
         <w:rPr/>
-        <w:t>Kiwi – A simpler WallabyJS clone for the Kakoune Editor; An interactive unit test runner</w:t>
+        <w:t xml:space="preserve">Kiwi – An interactive </w:t>
+      </w:r>
+      <w:r>
+        <w:rPr/>
+        <w:t>Javascript</w:t>
+      </w:r>
+      <w:r>
+        <w:rPr/>
+        <w:t xml:space="preserve"> unit test runner for the Kakoune Editor</w:t>
       </w:r>
     </w:p>
     <w:p>
@@ -2640,8 +2657,19 @@
         <w:rPr/>
       </w:pPr>
       <w:r>
-        <w:rPr/>
-        <w:t>Jasmine – A unit testing framework for Javascript used to define test modules and individual tests</w:t>
+        <w:rPr>
+          <w:rFonts w:eastAsia="Times New Roman" w:cs="Times New Roman"/>
+          <w:color w:val="000000"/>
+          <w:kern w:val="0"/>
+          <w:sz w:val="22"/>
+          <w:szCs w:val="22"/>
+          <w:lang w:val="en-US" w:eastAsia="en-US" w:bidi="ar-SA"/>
+        </w:rPr>
+        <w:t>Chai</w:t>
+      </w:r>
+      <w:r>
+        <w:rPr/>
+        <w:t xml:space="preserve"> – An assertion library</w:t>
       </w:r>
     </w:p>
     <w:p>
@@ -2649,7 +2677,7 @@
         <w:pStyle w:val="Heading2"/>
         <w:numPr>
           <w:ilvl w:val="1"/>
-          <w:numId w:val="8"/>
+          <w:numId w:val="6"/>
         </w:numPr>
         <w:rPr/>
       </w:pPr>
@@ -2663,28 +2691,528 @@
         <w:pStyle w:val="Normal"/>
         <w:rPr/>
       </w:pPr>
+      <w:r>
+        <w:rPr>
+          <w:rStyle w:val="InternetLink"/>
+        </w:rPr>
+        <w:t>https://github.com/stoand/kiwi</w:t>
+      </w:r>
+    </w:p>
+    <w:p>
+      <w:pPr>
+        <w:pStyle w:val="Normal"/>
+        <w:rPr/>
+      </w:pPr>
+      <w:r>
+        <w:rPr>
+          <w:rStyle w:val="InternetLink"/>
+        </w:rPr>
+        <w:t>github.com/stoand/kiwi-webpack-plugin</w:t>
+      </w:r>
+    </w:p>
+    <w:p>
+      <w:pPr>
+        <w:pStyle w:val="Normal"/>
+        <w:rPr>
+          <w:rStyle w:val="InternetLink"/>
+        </w:rPr>
+      </w:pPr>
+      <w:r>
+        <w:rPr/>
+      </w:r>
+      <w:r>
+        <w:br w:type="page"/>
+      </w:r>
+    </w:p>
+    <w:p>
+      <w:pPr>
+        <w:pStyle w:val="Heading1"/>
+        <w:numPr>
+          <w:ilvl w:val="0"/>
+          <w:numId w:val="6"/>
+        </w:numPr>
+        <w:rPr/>
+      </w:pPr>
+      <w:r>
+        <w:rPr/>
+        <w:t>Overall Description</w:t>
+      </w:r>
+    </w:p>
+    <w:p>
+      <w:pPr>
+        <w:pStyle w:val="Heading2"/>
+        <w:numPr>
+          <w:ilvl w:val="1"/>
+          <w:numId w:val="6"/>
+        </w:numPr>
+        <w:rPr/>
+      </w:pPr>
+      <w:r>
+        <w:rPr/>
+        <w:t>Product Perspective</w:t>
+      </w:r>
+    </w:p>
+    <w:p>
+      <w:pPr>
+        <w:pStyle w:val="Heading3"/>
+        <w:numPr>
+          <w:ilvl w:val="2"/>
+          <w:numId w:val="6"/>
+        </w:numPr>
+        <w:rPr/>
+      </w:pPr>
+      <w:r>
+        <w:rPr/>
+        <w:t>System Interfaces</w:t>
+      </w:r>
+    </w:p>
+    <w:p>
+      <w:pPr>
+        <w:pStyle w:val="Normal"/>
+        <w:rPr/>
+      </w:pPr>
+      <w:r>
+        <w:rPr/>
+        <w:t>The product is in the form of a webpack plugin that locates running Kakoune instances and applies highlighters to them according the results of tests that it runs.</w:t>
+      </w:r>
+    </w:p>
+    <w:p>
+      <w:pPr>
+        <w:pStyle w:val="Heading3"/>
+        <w:numPr>
+          <w:ilvl w:val="2"/>
+          <w:numId w:val="6"/>
+        </w:numPr>
+        <w:rPr/>
+      </w:pPr>
+      <w:r>
+        <w:rPr/>
+        <w:t>User Interfaces</w:t>
+      </w:r>
+    </w:p>
+    <w:p>
+      <w:pPr>
+        <w:pStyle w:val="Normal"/>
+        <w:rPr/>
+      </w:pPr>
+      <w:r>
+        <w:rPr/>
+        <w:t>The end user interacts with the system through two main ways. First, the user configures the plugin in their webpack config. Second, they invoke actions within the Kakoune editor that are defined by the plugin.</w:t>
+      </w:r>
+    </w:p>
+    <w:p>
+      <w:pPr>
+        <w:pStyle w:val="Heading3"/>
+        <w:numPr>
+          <w:ilvl w:val="2"/>
+          <w:numId w:val="6"/>
+        </w:numPr>
+        <w:rPr/>
+      </w:pPr>
+      <w:r>
+        <w:rPr/>
+        <w:t>Hardware Interfaces</w:t>
+      </w:r>
+    </w:p>
+    <w:p>
+      <w:pPr>
+        <w:pStyle w:val="Normal"/>
+        <w:rPr/>
+      </w:pPr>
+      <w:r>
+        <w:rPr>
+          <w:i/>
+          <w:color w:val="000080"/>
+        </w:rPr>
+        <w:t>-</w:t>
+      </w:r>
+    </w:p>
+    <w:p>
+      <w:pPr>
+        <w:pStyle w:val="Heading3"/>
+        <w:numPr>
+          <w:ilvl w:val="2"/>
+          <w:numId w:val="6"/>
+        </w:numPr>
+        <w:rPr/>
+      </w:pPr>
+      <w:r>
+        <w:rPr/>
+        <w:t>Software Interfaces</w:t>
+      </w:r>
+    </w:p>
+    <w:p>
+      <w:pPr>
+        <w:pStyle w:val="Normal"/>
+        <w:numPr>
+          <w:ilvl w:val="0"/>
+          <w:numId w:val="0"/>
+        </w:numPr>
+        <w:ind w:left="0" w:hanging="0"/>
+        <w:rPr/>
+      </w:pPr>
+      <w:r>
+        <w:rPr/>
+        <w:t xml:space="preserve">Webpack: WP, version 4 or 5 </w:t>
+      </w:r>
+      <w:r>
+        <w:rPr>
+          <w:rStyle w:val="InternetLink"/>
+        </w:rPr>
+        <w:t>https://github.com/webpack/webpack</w:t>
+      </w:r>
+    </w:p>
+    <w:p>
+      <w:pPr>
+        <w:pStyle w:val="Normal"/>
+        <w:numPr>
+          <w:ilvl w:val="0"/>
+          <w:numId w:val="0"/>
+        </w:numPr>
+        <w:ind w:left="0" w:hanging="0"/>
+        <w:rPr/>
+      </w:pPr>
+      <w:r>
+        <w:rPr/>
+        <w:t xml:space="preserve">documentation: </w:t>
+      </w:r>
+      <w:hyperlink r:id="rId2">
+        <w:r>
+          <w:rPr>
+            <w:rStyle w:val="InternetLink"/>
+          </w:rPr>
+          <w:t>https://webpack.js.org/concepts/</w:t>
+        </w:r>
+      </w:hyperlink>
+    </w:p>
+    <w:p>
+      <w:pPr>
+        <w:pStyle w:val="Normal"/>
+        <w:numPr>
+          <w:ilvl w:val="0"/>
+          <w:numId w:val="0"/>
+        </w:numPr>
+        <w:ind w:left="0" w:hanging="0"/>
+        <w:rPr/>
+      </w:pPr>
+      <w:r>
+        <w:rPr/>
+        <w:t xml:space="preserve">Kakoune KA, version 1 </w:t>
+      </w:r>
+      <w:r>
+        <w:rPr>
+          <w:rStyle w:val="InternetLink"/>
+        </w:rPr>
+        <w:t>https://github.com/mawww/kakoune</w:t>
+      </w:r>
+    </w:p>
+    <w:p>
+      <w:pPr>
+        <w:pStyle w:val="Normal"/>
+        <w:numPr>
+          <w:ilvl w:val="0"/>
+          <w:numId w:val="0"/>
+        </w:numPr>
+        <w:ind w:left="0" w:hanging="0"/>
+        <w:rPr/>
+      </w:pPr>
+      <w:r>
+        <w:rPr/>
+        <w:t xml:space="preserve">documentation:  </w:t>
+      </w:r>
+      <w:r>
+        <w:fldChar w:fldCharType="begin"/>
+      </w:r>
+      <w:r>
+        <w:rPr>
+          <w:rStyle w:val="InternetLink"/>
+        </w:rPr>
+        <w:instrText> HYPERLINK "https://github.com/mawww/kakoune" \l "basic-interaction"</w:instrText>
+      </w:r>
+      <w:r>
+        <w:rPr>
+          <w:rStyle w:val="InternetLink"/>
+        </w:rPr>
+        <w:fldChar w:fldCharType="separate"/>
+      </w:r>
       <w:hyperlink r:id="rId3">
         <w:r>
           <w:rPr>
             <w:rStyle w:val="InternetLink"/>
           </w:rPr>
-          <w:t>https://github.com/stoand/kiwi</w:t>
+          <w:t>https://github.com/mawww/kakoune#basic-interaction</w:t>
         </w:r>
       </w:hyperlink>
-    </w:p>
-    <w:p>
-      <w:pPr>
-        <w:pStyle w:val="Normal"/>
-        <w:rPr/>
-      </w:pPr>
-      <w:hyperlink r:id="rId4">
+      <w:r>
+        <w:rPr>
+          <w:rStyle w:val="InternetLink"/>
+        </w:rPr>
+        <w:fldChar w:fldCharType="end"/>
+      </w:r>
+    </w:p>
+    <w:p>
+      <w:pPr>
+        <w:pStyle w:val="Normal"/>
+        <w:numPr>
+          <w:ilvl w:val="0"/>
+          <w:numId w:val="0"/>
+        </w:numPr>
+        <w:ind w:left="0" w:hanging="0"/>
+        <w:rPr/>
+      </w:pPr>
+      <w:r>
+        <w:rPr/>
+        <w:t xml:space="preserve">Chai CH, version 4 </w:t>
+      </w:r>
+      <w:hyperlink r:id="rId5">
         <w:r>
           <w:rPr>
             <w:rStyle w:val="InternetLink"/>
           </w:rPr>
-          <w:t>https://jasmine.github.io</w:t>
+          <w:t>https://www.chaijs.com/guide/</w:t>
         </w:r>
       </w:hyperlink>
+    </w:p>
+    <w:p>
+      <w:pPr>
+        <w:pStyle w:val="Normal"/>
+        <w:numPr>
+          <w:ilvl w:val="0"/>
+          <w:numId w:val="0"/>
+        </w:numPr>
+        <w:ind w:left="0" w:hanging="0"/>
+        <w:rPr/>
+      </w:pPr>
+      <w:r>
+        <w:rPr/>
+        <w:t xml:space="preserve">documentation: </w:t>
+      </w:r>
+      <w:hyperlink r:id="rId6">
+        <w:r>
+          <w:rPr>
+            <w:rStyle w:val="InternetLink"/>
+          </w:rPr>
+          <w:t>https://www.chaijs.com/guide/</w:t>
+        </w:r>
+      </w:hyperlink>
+    </w:p>
+    <w:p>
+      <w:pPr>
+        <w:pStyle w:val="Heading3"/>
+        <w:numPr>
+          <w:ilvl w:val="2"/>
+          <w:numId w:val="6"/>
+        </w:numPr>
+        <w:rPr/>
+      </w:pPr>
+      <w:r>
+        <w:rPr/>
+        <w:t>Communications Interfaces</w:t>
+      </w:r>
+    </w:p>
+    <w:p>
+      <w:pPr>
+        <w:pStyle w:val="Normal"/>
+        <w:rPr/>
+      </w:pPr>
+      <w:r>
+        <w:rPr/>
+        <w:t>Kakoune command evaluation by executing shell scripts</w:t>
+      </w:r>
+    </w:p>
+    <w:p>
+      <w:pPr>
+        <w:pStyle w:val="Heading3"/>
+        <w:numPr>
+          <w:ilvl w:val="2"/>
+          <w:numId w:val="6"/>
+        </w:numPr>
+        <w:rPr/>
+      </w:pPr>
+      <w:r>
+        <w:rPr/>
+        <w:t>Memory Constraints</w:t>
+      </w:r>
+    </w:p>
+    <w:p>
+      <w:pPr>
+        <w:pStyle w:val="Normal"/>
+        <w:rPr/>
+      </w:pPr>
+      <w:r>
+        <w:rPr/>
+        <w:t>-</w:t>
+      </w:r>
+    </w:p>
+    <w:p>
+      <w:pPr>
+        <w:pStyle w:val="Heading3"/>
+        <w:numPr>
+          <w:ilvl w:val="2"/>
+          <w:numId w:val="6"/>
+        </w:numPr>
+        <w:rPr/>
+      </w:pPr>
+      <w:r>
+        <w:rPr/>
+        <w:t>Site Adaptation Requirements</w:t>
+      </w:r>
+    </w:p>
+    <w:p>
+      <w:pPr>
+        <w:pStyle w:val="Normal"/>
+        <w:rPr/>
+      </w:pPr>
+      <w:r>
+        <w:rPr/>
+        <w:t>-</w:t>
+      </w:r>
+    </w:p>
+    <w:p>
+      <w:pPr>
+        <w:pStyle w:val="Heading2"/>
+        <w:numPr>
+          <w:ilvl w:val="1"/>
+          <w:numId w:val="6"/>
+        </w:numPr>
+        <w:rPr/>
+      </w:pPr>
+      <w:r>
+        <w:rPr/>
+        <w:t>User Characteristics</w:t>
+      </w:r>
+    </w:p>
+    <w:p>
+      <w:pPr>
+        <w:pStyle w:val="Normal"/>
+        <w:rPr/>
+      </w:pPr>
+      <w:r>
+        <w:rPr/>
+        <w:t>The target demographic is developers with at least a moderate understanding of Kakoune and Javascript.</w:t>
+      </w:r>
+    </w:p>
+    <w:p>
+      <w:pPr>
+        <w:pStyle w:val="Heading2"/>
+        <w:numPr>
+          <w:ilvl w:val="1"/>
+          <w:numId w:val="6"/>
+        </w:numPr>
+        <w:rPr/>
+      </w:pPr>
+      <w:r>
+        <w:rPr/>
+        <w:t>Constraints</w:t>
+      </w:r>
+    </w:p>
+    <w:p>
+      <w:pPr>
+        <w:pStyle w:val="Normal"/>
+        <w:numPr>
+          <w:ilvl w:val="0"/>
+          <w:numId w:val="7"/>
+        </w:numPr>
+        <w:rPr/>
+      </w:pPr>
+      <w:r>
+        <w:rPr/>
+        <w:t>Needs to be very simple to install and integrate with a project</w:t>
+      </w:r>
+    </w:p>
+    <w:p>
+      <w:pPr>
+        <w:pStyle w:val="Normal"/>
+        <w:numPr>
+          <w:ilvl w:val="0"/>
+          <w:numId w:val="7"/>
+        </w:numPr>
+        <w:rPr/>
+      </w:pPr>
+      <w:r>
+        <w:rPr/>
+        <w:t>Needs to have a fast response time: half a second or less</w:t>
+      </w:r>
+    </w:p>
+    <w:p>
+      <w:pPr>
+        <w:pStyle w:val="Normal"/>
+        <w:numPr>
+          <w:ilvl w:val="0"/>
+          <w:numId w:val="7"/>
+        </w:numPr>
+        <w:rPr/>
+      </w:pPr>
+      <w:r>
+        <w:rPr/>
+        <w:t>Needs to not leave headless browsers running after exiting</w:t>
+      </w:r>
+    </w:p>
+    <w:p>
+      <w:pPr>
+        <w:pStyle w:val="Normal"/>
+        <w:numPr>
+          <w:ilvl w:val="0"/>
+          <w:numId w:val="7"/>
+        </w:numPr>
+        <w:rPr/>
+      </w:pPr>
+      <w:r>
+        <w:rPr/>
+        <w:t>Needs to run deterministically</w:t>
+      </w:r>
+    </w:p>
+    <w:p>
+      <w:pPr>
+        <w:pStyle w:val="Normal"/>
+        <w:numPr>
+          <w:ilvl w:val="0"/>
+          <w:numId w:val="7"/>
+        </w:numPr>
+        <w:rPr/>
+      </w:pPr>
+      <w:r>
+        <w:rPr/>
+        <w:t>Needs to support Linux and Mac platforms</w:t>
+      </w:r>
+    </w:p>
+    <w:p>
+      <w:pPr>
+        <w:pStyle w:val="Heading2"/>
+        <w:numPr>
+          <w:ilvl w:val="1"/>
+          <w:numId w:val="6"/>
+        </w:numPr>
+        <w:rPr/>
+      </w:pPr>
+      <w:r>
+        <w:rPr/>
+        <w:t>Assumptions and Dependencies</w:t>
+      </w:r>
+    </w:p>
+    <w:p>
+      <w:pPr>
+        <w:pStyle w:val="Normal"/>
+        <w:rPr/>
+      </w:pPr>
+      <w:bookmarkStart w:id="3" w:name="h.2jxsxqh"/>
+      <w:bookmarkEnd w:id="3"/>
+      <w:r>
+        <w:rPr>
+          <w:i/>
+          <w:color w:val="000080"/>
+        </w:rPr>
+        <w:t>List factors that affect the requirements. These factors are not design constraints, but areas where future changes might drive change in the requirements.</w:t>
+      </w:r>
+    </w:p>
+    <w:p>
+      <w:pPr>
+        <w:pStyle w:val="Normal"/>
+        <w:rPr/>
+      </w:pPr>
+      <w:r>
+        <w:rPr/>
+      </w:r>
       <w:r>
         <w:br w:type="page"/>
       </w:r>
@@ -2694,35 +3222,87 @@
         <w:pStyle w:val="Heading1"/>
         <w:numPr>
           <w:ilvl w:val="0"/>
-          <w:numId w:val="8"/>
-        </w:numPr>
-        <w:rPr/>
-      </w:pPr>
-      <w:r>
-        <w:rPr/>
-        <w:t>Overall Description</w:t>
-      </w:r>
-    </w:p>
-    <w:p>
-      <w:pPr>
-        <w:pStyle w:val="Normal"/>
-        <w:rPr/>
-      </w:pPr>
-      <w:r>
-        <w:rPr>
-          <w:i/>
-          <w:color w:val="000080"/>
-        </w:rPr>
-        <w:t>In this section, describe the general factors that affect the product and its requirements. This section should contain background information, not state specific requirements.</w:t>
-      </w:r>
-    </w:p>
-    <w:p>
-      <w:pPr>
-        <w:pStyle w:val="Normal"/>
-        <w:rPr/>
-      </w:pPr>
-      <w:bookmarkStart w:id="3" w:name="h.3dy6vkm"/>
-      <w:bookmarkEnd w:id="3"/>
+          <w:numId w:val="6"/>
+        </w:numPr>
+        <w:rPr/>
+      </w:pPr>
+      <w:r>
+        <w:rPr/>
+        <w:t>Specific Requirements</w:t>
+      </w:r>
+    </w:p>
+    <w:p>
+      <w:pPr>
+        <w:pStyle w:val="Normal"/>
+        <w:rPr/>
+      </w:pPr>
+      <w:r>
+        <w:rPr>
+          <w:i/>
+          <w:color w:val="000080"/>
+        </w:rPr>
+        <w:t>This section should describe all software requirements at a sufficient level of detail for designers to design a system satisfying the requirements and testers to verity that the system satisfies requirements.</w:t>
+      </w:r>
+    </w:p>
+    <w:p>
+      <w:pPr>
+        <w:pStyle w:val="Normal"/>
+        <w:rPr/>
+      </w:pPr>
+      <w:r>
+        <w:rPr>
+          <w:i/>
+          <w:color w:val="000080"/>
+        </w:rPr>
+        <w:t>Every stated requirement should be externally perceivable by users, operators or other external systems.</w:t>
+      </w:r>
+    </w:p>
+    <w:p>
+      <w:pPr>
+        <w:pStyle w:val="Normal"/>
+        <w:rPr/>
+      </w:pPr>
+      <w:r>
+        <w:rPr>
+          <w:i/>
+          <w:color w:val="000080"/>
+        </w:rPr>
+        <w:t>At a minimum, these requirements should describe every input into the software, every output from the software, and every function performed by the software in response to an input or in support of an output.</w:t>
+      </w:r>
+    </w:p>
+    <w:p>
+      <w:pPr>
+        <w:pStyle w:val="Normal"/>
+        <w:rPr/>
+      </w:pPr>
+      <w:r>
+        <w:rPr>
+          <w:i/>
+          <w:color w:val="000080"/>
+        </w:rPr>
+        <w:t>All requirements should be uniquely identifiable (e.g., by number).</w:t>
+      </w:r>
+    </w:p>
+    <w:p>
+      <w:pPr>
+        <w:pStyle w:val="Normal"/>
+        <w:rPr/>
+      </w:pPr>
+      <w:r>
+        <w:rPr>
+          <w:i/>
+          <w:color w:val="000080"/>
+        </w:rPr>
+        <w:t>The remainder of this sample document is organized according to A.5 Template of SRS Section 3 Organized by Feature shown in the Annex of Std 830-1993. For alternative organizational schemes by system mode, user class, object, stimulus, functional hierarchy, and combinations, see the standard, which is available from IEEE Standards Office, P.O. Box 1331, Piscataway, NJ 08855-1331.</w:t>
+      </w:r>
+    </w:p>
+    <w:p>
+      <w:pPr>
+        <w:pStyle w:val="Normal"/>
+        <w:rPr/>
+      </w:pPr>
+      <w:bookmarkStart w:id="4" w:name="h.z337ya"/>
+      <w:bookmarkEnd w:id="4"/>
       <w:r>
         <w:rPr>
           <w:i/>
@@ -2736,28 +3316,305 @@
         <w:pStyle w:val="Heading2"/>
         <w:numPr>
           <w:ilvl w:val="1"/>
-          <w:numId w:val="8"/>
-        </w:numPr>
-        <w:rPr/>
-      </w:pPr>
-      <w:r>
-        <w:rPr/>
-        <w:t>Product Perspective</w:t>
-      </w:r>
-    </w:p>
-    <w:p>
-      <w:pPr>
-        <w:pStyle w:val="Normal"/>
-        <w:rPr/>
-      </w:pPr>
-      <w:bookmarkStart w:id="4" w:name="h.1t3h5sf"/>
-      <w:bookmarkEnd w:id="4"/>
-      <w:r>
-        <w:rPr>
-          <w:i/>
-          <w:color w:val="000080"/>
-        </w:rPr>
-        <w:t>This section should place the product in perspective with other related products. If the product is independent and self-contained, state that here. Otherwise, identify interfaces between the product and related systems.</w:t>
+          <w:numId w:val="6"/>
+        </w:numPr>
+        <w:rPr/>
+      </w:pPr>
+      <w:r>
+        <w:rPr/>
+        <w:t>External Interface Requirements</w:t>
+      </w:r>
+    </w:p>
+    <w:p>
+      <w:pPr>
+        <w:pStyle w:val="Normal"/>
+        <w:rPr/>
+      </w:pPr>
+      <w:r>
+        <w:rPr>
+          <w:i/>
+          <w:color w:val="000080"/>
+        </w:rPr>
+        <w:t>Provide a detailed description of all inputs into and outputs from the software. This section should complement the interface descriptions under section 2.1 and should not repeat information there. Include both content and format as follows:</w:t>
+      </w:r>
+    </w:p>
+    <w:p>
+      <w:pPr>
+        <w:pStyle w:val="Normal"/>
+        <w:numPr>
+          <w:ilvl w:val="0"/>
+          <w:numId w:val="2"/>
+        </w:numPr>
+        <w:ind w:left="360" w:hanging="360"/>
+        <w:rPr>
+          <w:i/>
+          <w:i/>
+          <w:color w:val="000080"/>
+        </w:rPr>
+      </w:pPr>
+      <w:r>
+        <w:rPr>
+          <w:i/>
+          <w:color w:val="000080"/>
+        </w:rPr>
+        <w:t>name of item</w:t>
+      </w:r>
+    </w:p>
+    <w:p>
+      <w:pPr>
+        <w:pStyle w:val="Normal"/>
+        <w:numPr>
+          <w:ilvl w:val="0"/>
+          <w:numId w:val="2"/>
+        </w:numPr>
+        <w:ind w:left="360" w:hanging="360"/>
+        <w:rPr>
+          <w:i/>
+          <w:i/>
+          <w:color w:val="000080"/>
+        </w:rPr>
+      </w:pPr>
+      <w:r>
+        <w:rPr>
+          <w:i/>
+          <w:color w:val="000080"/>
+        </w:rPr>
+        <w:t>description of purpose</w:t>
+      </w:r>
+    </w:p>
+    <w:p>
+      <w:pPr>
+        <w:pStyle w:val="Normal"/>
+        <w:numPr>
+          <w:ilvl w:val="0"/>
+          <w:numId w:val="2"/>
+        </w:numPr>
+        <w:ind w:left="360" w:hanging="360"/>
+        <w:rPr>
+          <w:i/>
+          <w:i/>
+          <w:color w:val="000080"/>
+        </w:rPr>
+      </w:pPr>
+      <w:r>
+        <w:rPr>
+          <w:i/>
+          <w:color w:val="000080"/>
+        </w:rPr>
+        <w:t>source of input or destination of output</w:t>
+      </w:r>
+    </w:p>
+    <w:p>
+      <w:pPr>
+        <w:pStyle w:val="Normal"/>
+        <w:numPr>
+          <w:ilvl w:val="0"/>
+          <w:numId w:val="2"/>
+        </w:numPr>
+        <w:ind w:left="360" w:hanging="360"/>
+        <w:rPr>
+          <w:i/>
+          <w:i/>
+          <w:color w:val="000080"/>
+        </w:rPr>
+      </w:pPr>
+      <w:r>
+        <w:rPr>
+          <w:i/>
+          <w:color w:val="000080"/>
+        </w:rPr>
+        <w:t>valid range, accuracy, and/or tolerance</w:t>
+      </w:r>
+    </w:p>
+    <w:p>
+      <w:pPr>
+        <w:pStyle w:val="Normal"/>
+        <w:numPr>
+          <w:ilvl w:val="0"/>
+          <w:numId w:val="2"/>
+        </w:numPr>
+        <w:ind w:left="360" w:hanging="360"/>
+        <w:rPr>
+          <w:i/>
+          <w:i/>
+          <w:color w:val="000080"/>
+        </w:rPr>
+      </w:pPr>
+      <w:r>
+        <w:rPr>
+          <w:i/>
+          <w:color w:val="000080"/>
+        </w:rPr>
+        <w:t>units of measure</w:t>
+      </w:r>
+    </w:p>
+    <w:p>
+      <w:pPr>
+        <w:pStyle w:val="Normal"/>
+        <w:numPr>
+          <w:ilvl w:val="0"/>
+          <w:numId w:val="2"/>
+        </w:numPr>
+        <w:ind w:left="360" w:hanging="360"/>
+        <w:rPr>
+          <w:i/>
+          <w:i/>
+          <w:color w:val="000080"/>
+        </w:rPr>
+      </w:pPr>
+      <w:r>
+        <w:rPr>
+          <w:i/>
+          <w:color w:val="000080"/>
+        </w:rPr>
+        <w:t>timing</w:t>
+      </w:r>
+    </w:p>
+    <w:p>
+      <w:pPr>
+        <w:pStyle w:val="Normal"/>
+        <w:numPr>
+          <w:ilvl w:val="0"/>
+          <w:numId w:val="2"/>
+        </w:numPr>
+        <w:ind w:left="360" w:hanging="360"/>
+        <w:rPr>
+          <w:i/>
+          <w:i/>
+          <w:color w:val="000080"/>
+        </w:rPr>
+      </w:pPr>
+      <w:r>
+        <w:rPr>
+          <w:i/>
+          <w:color w:val="000080"/>
+        </w:rPr>
+        <w:t>relationships to other inputs/outputs</w:t>
+      </w:r>
+    </w:p>
+    <w:p>
+      <w:pPr>
+        <w:pStyle w:val="Normal"/>
+        <w:numPr>
+          <w:ilvl w:val="0"/>
+          <w:numId w:val="2"/>
+        </w:numPr>
+        <w:ind w:left="360" w:hanging="360"/>
+        <w:rPr>
+          <w:i/>
+          <w:i/>
+          <w:color w:val="000080"/>
+        </w:rPr>
+      </w:pPr>
+      <w:r>
+        <w:rPr>
+          <w:i/>
+          <w:color w:val="000080"/>
+        </w:rPr>
+        <w:t>screen formats/organization</w:t>
+      </w:r>
+    </w:p>
+    <w:p>
+      <w:pPr>
+        <w:pStyle w:val="Normal"/>
+        <w:numPr>
+          <w:ilvl w:val="0"/>
+          <w:numId w:val="2"/>
+        </w:numPr>
+        <w:ind w:left="360" w:hanging="360"/>
+        <w:rPr>
+          <w:i/>
+          <w:i/>
+          <w:color w:val="000080"/>
+        </w:rPr>
+      </w:pPr>
+      <w:r>
+        <w:rPr>
+          <w:i/>
+          <w:color w:val="000080"/>
+        </w:rPr>
+        <w:t>window formats/organization</w:t>
+      </w:r>
+    </w:p>
+    <w:p>
+      <w:pPr>
+        <w:pStyle w:val="Normal"/>
+        <w:numPr>
+          <w:ilvl w:val="0"/>
+          <w:numId w:val="2"/>
+        </w:numPr>
+        <w:ind w:left="360" w:hanging="360"/>
+        <w:rPr>
+          <w:i/>
+          <w:i/>
+          <w:color w:val="000080"/>
+        </w:rPr>
+      </w:pPr>
+      <w:r>
+        <w:rPr>
+          <w:i/>
+          <w:color w:val="000080"/>
+        </w:rPr>
+        <w:t>data formats</w:t>
+      </w:r>
+    </w:p>
+    <w:p>
+      <w:pPr>
+        <w:pStyle w:val="Normal"/>
+        <w:numPr>
+          <w:ilvl w:val="0"/>
+          <w:numId w:val="2"/>
+        </w:numPr>
+        <w:ind w:left="360" w:hanging="360"/>
+        <w:rPr>
+          <w:i/>
+          <w:i/>
+          <w:color w:val="000080"/>
+        </w:rPr>
+      </w:pPr>
+      <w:r>
+        <w:rPr>
+          <w:i/>
+          <w:color w:val="000080"/>
+        </w:rPr>
+        <w:t>command formats</w:t>
+      </w:r>
+    </w:p>
+    <w:p>
+      <w:pPr>
+        <w:pStyle w:val="Normal"/>
+        <w:numPr>
+          <w:ilvl w:val="0"/>
+          <w:numId w:val="2"/>
+        </w:numPr>
+        <w:ind w:left="360" w:hanging="360"/>
+        <w:rPr>
+          <w:i/>
+          <w:i/>
+          <w:color w:val="000080"/>
+        </w:rPr>
+      </w:pPr>
+      <w:r>
+        <w:rPr>
+          <w:i/>
+          <w:color w:val="000080"/>
+        </w:rPr>
+        <w:t>end messages</w:t>
+      </w:r>
+    </w:p>
+    <w:p>
+      <w:pPr>
+        <w:pStyle w:val="Normal"/>
+        <w:rPr/>
+      </w:pPr>
+      <w:bookmarkStart w:id="5" w:name="h.3j2qqm3"/>
+      <w:bookmarkEnd w:id="5"/>
+      <w:r>
+        <w:rPr>
+          <w:i/>
+          <w:color w:val="000080"/>
+        </w:rPr>
+        <w:t>These requirements may be organized in the following subsections.</w:t>
       </w:r>
     </w:p>
     <w:p>
@@ -2765,28 +3622,13 @@
         <w:pStyle w:val="Heading3"/>
         <w:numPr>
           <w:ilvl w:val="2"/>
-          <w:numId w:val="8"/>
-        </w:numPr>
-        <w:rPr/>
-      </w:pPr>
-      <w:r>
-        <w:rPr/>
-        <w:t>System Interfaces</w:t>
-      </w:r>
-    </w:p>
-    <w:p>
-      <w:pPr>
-        <w:pStyle w:val="Normal"/>
-        <w:rPr/>
-      </w:pPr>
-      <w:bookmarkStart w:id="5" w:name="h.4d34og8"/>
-      <w:bookmarkEnd w:id="5"/>
-      <w:r>
-        <w:rPr>
-          <w:i/>
-          <w:color w:val="000080"/>
-        </w:rPr>
-        <w:t>List each system interface and identify the related functionality of the product.</w:t>
+          <w:numId w:val="6"/>
+        </w:numPr>
+        <w:rPr/>
+      </w:pPr>
+      <w:r>
+        <w:rPr/>
+        <w:t>User Interfaces</w:t>
       </w:r>
     </w:p>
     <w:p>
@@ -2794,41 +3636,15 @@
         <w:pStyle w:val="Heading3"/>
         <w:numPr>
           <w:ilvl w:val="2"/>
-          <w:numId w:val="8"/>
-        </w:numPr>
-        <w:rPr/>
-      </w:pPr>
-      <w:r>
-        <w:rPr/>
-        <w:t>User Interfaces</w:t>
-      </w:r>
-    </w:p>
-    <w:p>
-      <w:pPr>
-        <w:pStyle w:val="Normal"/>
-        <w:rPr/>
-      </w:pPr>
-      <w:r>
-        <w:rPr>
-          <w:i/>
-          <w:color w:val="000080"/>
-        </w:rPr>
-        <w:t>Specify the logical characteristics of each interface between the software product and its users (e.g., required screen formats, report layouts, menu structures, or function keys).</w:t>
-      </w:r>
-    </w:p>
-    <w:p>
-      <w:pPr>
-        <w:pStyle w:val="Normal"/>
-        <w:rPr/>
-      </w:pPr>
-      <w:bookmarkStart w:id="6" w:name="h.2s8eyo1"/>
+          <w:numId w:val="6"/>
+        </w:numPr>
+        <w:rPr/>
+      </w:pPr>
+      <w:bookmarkStart w:id="6" w:name="h.1y810tw"/>
       <w:bookmarkEnd w:id="6"/>
       <w:r>
-        <w:rPr>
-          <w:i/>
-          <w:color w:val="000080"/>
-        </w:rPr>
-        <w:t>Specify all the aspects of optimizing the interface with the person who must use the system (e.g., required functionality to provide long or short error messages). This could be a list of do’s and don’ts describing how the system will appear to the user.</w:t>
+        <w:rPr/>
+        <w:t>Hardware Interfaces</w:t>
       </w:r>
     </w:p>
     <w:p>
@@ -2836,28 +3652,15 @@
         <w:pStyle w:val="Heading3"/>
         <w:numPr>
           <w:ilvl w:val="2"/>
-          <w:numId w:val="8"/>
-        </w:numPr>
-        <w:rPr/>
-      </w:pPr>
-      <w:r>
-        <w:rPr/>
-        <w:t>Hardware Interfaces</w:t>
-      </w:r>
-    </w:p>
-    <w:p>
-      <w:pPr>
-        <w:pStyle w:val="Normal"/>
-        <w:rPr/>
-      </w:pPr>
-      <w:bookmarkStart w:id="7" w:name="h.17dp8vu"/>
+          <w:numId w:val="6"/>
+        </w:numPr>
+        <w:rPr/>
+      </w:pPr>
+      <w:bookmarkStart w:id="7" w:name="h.4i7ojhp"/>
       <w:bookmarkEnd w:id="7"/>
       <w:r>
-        <w:rPr>
-          <w:i/>
-          <w:color w:val="000080"/>
-        </w:rPr>
-        <w:t>Specify the logical characteristics of each interface between the software product and the hardware components of the system. This includes configuration characteristics (e.g., number of ports, instruction sets), what devices are to be supported, and protocols.</w:t>
+        <w:rPr/>
+        <w:t>Software Interfaces</w:t>
       </w:r>
     </w:p>
     <w:p>
@@ -2865,26 +3668,131 @@
         <w:pStyle w:val="Heading3"/>
         <w:numPr>
           <w:ilvl w:val="2"/>
-          <w:numId w:val="8"/>
-        </w:numPr>
-        <w:rPr/>
-      </w:pPr>
-      <w:r>
-        <w:rPr/>
-        <w:t>Software Interfaces</w:t>
-      </w:r>
-    </w:p>
-    <w:p>
-      <w:pPr>
-        <w:pStyle w:val="Normal"/>
-        <w:rPr/>
-      </w:pPr>
-      <w:r>
-        <w:rPr>
-          <w:i/>
-          <w:color w:val="000080"/>
-        </w:rPr>
-        <w:t>Specify the use of other required software products (e.g., a DBMS or operating system), and interfaces with other application systems. For each required software product, provide the following:</w:t>
+          <w:numId w:val="6"/>
+        </w:numPr>
+        <w:rPr/>
+      </w:pPr>
+      <w:bookmarkStart w:id="8" w:name="h.2xcytpi"/>
+      <w:bookmarkEnd w:id="8"/>
+      <w:r>
+        <w:rPr/>
+        <w:t>Communications Interfaces</w:t>
+      </w:r>
+    </w:p>
+    <w:p>
+      <w:pPr>
+        <w:pStyle w:val="Heading2"/>
+        <w:numPr>
+          <w:ilvl w:val="1"/>
+          <w:numId w:val="6"/>
+        </w:numPr>
+        <w:rPr/>
+      </w:pPr>
+      <w:bookmarkStart w:id="9" w:name="h.1ci93xb"/>
+      <w:bookmarkEnd w:id="9"/>
+      <w:r>
+        <w:rPr/>
+        <w:t>Software Product Features</w:t>
+      </w:r>
+    </w:p>
+    <w:p>
+      <w:pPr>
+        <w:pStyle w:val="Normal"/>
+        <w:rPr/>
+      </w:pPr>
+      <w:r>
+        <w:rPr/>
+        <w:t xml:space="preserve">Please read the “Artifact” spec at </w:t>
+      </w:r>
+      <w:hyperlink r:id="rId7">
+        <w:r>
+          <w:rPr>
+            <w:rStyle w:val="InternetLink"/>
+          </w:rPr>
+          <w:t>https://kiwi-spec.netlify.com</w:t>
+        </w:r>
+      </w:hyperlink>
+    </w:p>
+    <w:p>
+      <w:pPr>
+        <w:pStyle w:val="Heading4"/>
+        <w:numPr>
+          <w:ilvl w:val="3"/>
+          <w:numId w:val="6"/>
+        </w:numPr>
+        <w:rPr/>
+      </w:pPr>
+      <w:r>
+        <w:rPr/>
+        <w:t>Purpose</w:t>
+      </w:r>
+    </w:p>
+    <w:p>
+      <w:pPr>
+        <w:pStyle w:val="Heading4"/>
+        <w:numPr>
+          <w:ilvl w:val="3"/>
+          <w:numId w:val="6"/>
+        </w:numPr>
+        <w:rPr/>
+      </w:pPr>
+      <w:r>
+        <w:rPr/>
+        <w:t>Stimulus/Response Sequence</w:t>
+      </w:r>
+    </w:p>
+    <w:p>
+      <w:pPr>
+        <w:pStyle w:val="Heading4"/>
+        <w:numPr>
+          <w:ilvl w:val="3"/>
+          <w:numId w:val="6"/>
+        </w:numPr>
+        <w:rPr/>
+      </w:pPr>
+      <w:r>
+        <w:rPr/>
+        <w:t>Associated Functional Requirements</w:t>
+      </w:r>
+    </w:p>
+    <w:p>
+      <w:pPr>
+        <w:pStyle w:val="Heading5"/>
+        <w:numPr>
+          <w:ilvl w:val="4"/>
+          <w:numId w:val="6"/>
+        </w:numPr>
+        <w:rPr/>
+      </w:pPr>
+      <w:r>
+        <w:rPr/>
+        <w:t>Functional Requirement 1</w:t>
+      </w:r>
+    </w:p>
+    <w:p>
+      <w:pPr>
+        <w:pStyle w:val="Normal"/>
+        <w:rPr/>
+      </w:pPr>
+      <w:r>
+        <w:rPr>
+          <w:i/>
+          <w:color w:val="000080"/>
+        </w:rPr>
+        <w:t>Repeat subsections at this level and below for each associated functional requirement.</w:t>
+      </w:r>
+    </w:p>
+    <w:p>
+      <w:pPr>
+        <w:pStyle w:val="Normal"/>
+        <w:rPr/>
+      </w:pPr>
+      <w:r>
+        <w:rPr>
+          <w:i/>
+          <w:color w:val="000080"/>
+        </w:rPr>
+        <w:t>Each functional requirement may be described in natural language, pseudocode, or in four subsections as follows. Functional requirements include:</w:t>
       </w:r>
     </w:p>
     <w:p>
@@ -2892,7 +3800,7 @@
         <w:pStyle w:val="Normal"/>
         <w:numPr>
           <w:ilvl w:val="0"/>
-          <w:numId w:val="9"/>
+          <w:numId w:val="4"/>
         </w:numPr>
         <w:ind w:left="360" w:hanging="360"/>
         <w:rPr>
@@ -2906,7 +3814,7 @@
           <w:i/>
           <w:color w:val="000080"/>
         </w:rPr>
-        <w:t>Name</w:t>
+        <w:t>validity checks on inputs</w:t>
       </w:r>
     </w:p>
     <w:p>
@@ -2914,7 +3822,7 @@
         <w:pStyle w:val="Normal"/>
         <w:numPr>
           <w:ilvl w:val="0"/>
-          <w:numId w:val="9"/>
+          <w:numId w:val="4"/>
         </w:numPr>
         <w:ind w:left="360" w:hanging="360"/>
         <w:rPr>
@@ -2928,7 +3836,7 @@
           <w:i/>
           <w:color w:val="000080"/>
         </w:rPr>
-        <w:t>Mnemonic</w:t>
+        <w:t>exact sequencing of operations</w:t>
       </w:r>
     </w:p>
     <w:p>
@@ -2936,7 +3844,7 @@
         <w:pStyle w:val="Normal"/>
         <w:numPr>
           <w:ilvl w:val="0"/>
-          <w:numId w:val="9"/>
+          <w:numId w:val="4"/>
         </w:numPr>
         <w:ind w:left="360" w:hanging="360"/>
         <w:rPr>
@@ -2950,7 +3858,7 @@
           <w:i/>
           <w:color w:val="000080"/>
         </w:rPr>
-        <w:t>Specification Number</w:t>
+        <w:t>responses to abnormal situations, including error handling and recovery</w:t>
       </w:r>
     </w:p>
     <w:p>
@@ -2958,7 +3866,7 @@
         <w:pStyle w:val="Normal"/>
         <w:numPr>
           <w:ilvl w:val="0"/>
-          <w:numId w:val="9"/>
+          <w:numId w:val="4"/>
         </w:numPr>
         <w:ind w:left="360" w:hanging="360"/>
         <w:rPr>
@@ -2972,7 +3880,7 @@
           <w:i/>
           <w:color w:val="000080"/>
         </w:rPr>
-        <w:t>Version Number</w:t>
+        <w:t>effects of parameters</w:t>
       </w:r>
     </w:p>
     <w:p>
@@ -2980,7 +3888,7 @@
         <w:pStyle w:val="Normal"/>
         <w:numPr>
           <w:ilvl w:val="0"/>
-          <w:numId w:val="9"/>
+          <w:numId w:val="4"/>
         </w:numPr>
         <w:ind w:left="360" w:hanging="360"/>
         <w:rPr>
@@ -2994,22 +3902,162 @@
           <w:i/>
           <w:color w:val="000080"/>
         </w:rPr>
-        <w:t>Source</w:t>
-      </w:r>
-    </w:p>
-    <w:p>
-      <w:pPr>
-        <w:pStyle w:val="Normal"/>
-        <w:rPr/>
-      </w:pPr>
-      <w:bookmarkStart w:id="8" w:name="h.3rdcrjn"/>
-      <w:bookmarkEnd w:id="8"/>
-      <w:r>
-        <w:rPr>
-          <w:i/>
-          <w:color w:val="000080"/>
-        </w:rPr>
-        <w:t>For each interface, discuss the purpose of the interfacing software, and define the interface in terms of message format and content. For well-documented interfaces, simply provide a reference to the documentation.</w:t>
+        <w:t>relationships of inputs to outputs, including input/output sequences and formulas for input to output conversion</w:t>
+      </w:r>
+    </w:p>
+    <w:p>
+      <w:pPr>
+        <w:pStyle w:val="Heading6"/>
+        <w:numPr>
+          <w:ilvl w:val="5"/>
+          <w:numId w:val="6"/>
+        </w:numPr>
+        <w:rPr/>
+      </w:pPr>
+      <w:r>
+        <w:rPr/>
+        <w:t>Introduction</w:t>
+      </w:r>
+    </w:p>
+    <w:p>
+      <w:pPr>
+        <w:pStyle w:val="Heading6"/>
+        <w:numPr>
+          <w:ilvl w:val="5"/>
+          <w:numId w:val="6"/>
+        </w:numPr>
+        <w:rPr/>
+      </w:pPr>
+      <w:r>
+        <w:rPr/>
+        <w:t>Inputs</w:t>
+      </w:r>
+    </w:p>
+    <w:p>
+      <w:pPr>
+        <w:pStyle w:val="Heading6"/>
+        <w:numPr>
+          <w:ilvl w:val="5"/>
+          <w:numId w:val="6"/>
+        </w:numPr>
+        <w:rPr/>
+      </w:pPr>
+      <w:r>
+        <w:rPr/>
+        <w:t>Processing</w:t>
+      </w:r>
+    </w:p>
+    <w:p>
+      <w:pPr>
+        <w:pStyle w:val="Heading6"/>
+        <w:numPr>
+          <w:ilvl w:val="5"/>
+          <w:numId w:val="6"/>
+        </w:numPr>
+        <w:rPr/>
+      </w:pPr>
+      <w:bookmarkStart w:id="10" w:name="h.2bn6wsx"/>
+      <w:bookmarkEnd w:id="10"/>
+      <w:r>
+        <w:rPr/>
+        <w:t>Outputs</w:t>
+      </w:r>
+    </w:p>
+    <w:p>
+      <w:pPr>
+        <w:pStyle w:val="Heading2"/>
+        <w:numPr>
+          <w:ilvl w:val="1"/>
+          <w:numId w:val="6"/>
+        </w:numPr>
+        <w:rPr/>
+      </w:pPr>
+      <w:r>
+        <w:rPr/>
+        <w:t>Performance Requirements</w:t>
+      </w:r>
+    </w:p>
+    <w:p>
+      <w:pPr>
+        <w:pStyle w:val="Normal"/>
+        <w:rPr/>
+      </w:pPr>
+      <w:r>
+        <w:rPr>
+          <w:i/>
+          <w:color w:val="000080"/>
+        </w:rPr>
+        <w:t>Specify static and dynamic numerical requirements placed on the software or on human interaction with the software.</w:t>
+      </w:r>
+    </w:p>
+    <w:p>
+      <w:pPr>
+        <w:pStyle w:val="Normal"/>
+        <w:rPr/>
+      </w:pPr>
+      <w:r>
+        <w:rPr>
+          <w:i/>
+          <w:color w:val="000080"/>
+        </w:rPr>
+        <w:t>Static numerical requirements may include the number of terminals to be supported, the number of simultaneous users to be supported, and the amount and type of information to be handled.</w:t>
+      </w:r>
+    </w:p>
+    <w:p>
+      <w:pPr>
+        <w:pStyle w:val="Normal"/>
+        <w:rPr/>
+      </w:pPr>
+      <w:r>
+        <w:rPr>
+          <w:i/>
+          <w:color w:val="000080"/>
+        </w:rPr>
+        <w:t>Dynamic numerical requirements may include the number of transactions and tasks and the amount of data to be processed within certain time period for both normal and peak workload conditions.</w:t>
+      </w:r>
+    </w:p>
+    <w:p>
+      <w:pPr>
+        <w:pStyle w:val="Normal"/>
+        <w:rPr/>
+      </w:pPr>
+      <w:bookmarkStart w:id="11" w:name="h.qsh70q"/>
+      <w:bookmarkEnd w:id="11"/>
+      <w:r>
+        <w:rPr>
+          <w:i/>
+          <w:color w:val="000080"/>
+        </w:rPr>
+        <w:t>All of these requirements should be stated in measurable form.</w:t>
+      </w:r>
+    </w:p>
+    <w:p>
+      <w:pPr>
+        <w:pStyle w:val="Heading2"/>
+        <w:numPr>
+          <w:ilvl w:val="1"/>
+          <w:numId w:val="6"/>
+        </w:numPr>
+        <w:rPr/>
+      </w:pPr>
+      <w:r>
+        <w:rPr/>
+        <w:t>Software System Attributes</w:t>
+      </w:r>
+    </w:p>
+    <w:p>
+      <w:pPr>
+        <w:pStyle w:val="Normal"/>
+        <w:rPr/>
+      </w:pPr>
+      <w:bookmarkStart w:id="12" w:name="h.3as4poj"/>
+      <w:bookmarkEnd w:id="12"/>
+      <w:r>
+        <w:rPr>
+          <w:i/>
+          <w:color w:val="000080"/>
+        </w:rPr>
+        <w:t xml:space="preserve">The following items provide a partial list of system attributes that can serve as requirements that should be objectively verified. </w:t>
       </w:r>
     </w:p>
     <w:p>
@@ -3017,28 +4065,28 @@
         <w:pStyle w:val="Heading3"/>
         <w:numPr>
           <w:ilvl w:val="2"/>
-          <w:numId w:val="8"/>
-        </w:numPr>
-        <w:rPr/>
-      </w:pPr>
-      <w:r>
-        <w:rPr/>
-        <w:t>Communications Interfaces</w:t>
-      </w:r>
-    </w:p>
-    <w:p>
-      <w:pPr>
-        <w:pStyle w:val="Normal"/>
-        <w:rPr/>
-      </w:pPr>
-      <w:bookmarkStart w:id="9" w:name="h.26in1rg"/>
-      <w:bookmarkEnd w:id="9"/>
-      <w:r>
-        <w:rPr>
-          <w:i/>
-          <w:color w:val="000080"/>
-        </w:rPr>
-        <w:t>Specify any interfaces to communications such as local area networks, etc.</w:t>
+          <w:numId w:val="6"/>
+        </w:numPr>
+        <w:rPr/>
+      </w:pPr>
+      <w:r>
+        <w:rPr/>
+        <w:t>Reliability</w:t>
+      </w:r>
+    </w:p>
+    <w:p>
+      <w:pPr>
+        <w:pStyle w:val="Normal"/>
+        <w:rPr/>
+      </w:pPr>
+      <w:bookmarkStart w:id="13" w:name="h.1pxezwc"/>
+      <w:bookmarkEnd w:id="13"/>
+      <w:r>
+        <w:rPr>
+          <w:i/>
+          <w:color w:val="000080"/>
+        </w:rPr>
+        <w:t>Specify the factors needed to establish the software’s required reliability.</w:t>
       </w:r>
     </w:p>
     <w:p>
@@ -3046,28 +4094,28 @@
         <w:pStyle w:val="Heading3"/>
         <w:numPr>
           <w:ilvl w:val="2"/>
-          <w:numId w:val="8"/>
-        </w:numPr>
-        <w:rPr/>
-      </w:pPr>
-      <w:r>
-        <w:rPr/>
-        <w:t>Memory Constraints</w:t>
-      </w:r>
-    </w:p>
-    <w:p>
-      <w:pPr>
-        <w:pStyle w:val="Normal"/>
-        <w:rPr/>
-      </w:pPr>
-      <w:bookmarkStart w:id="10" w:name="h.lnxbz9"/>
-      <w:bookmarkEnd w:id="10"/>
-      <w:r>
-        <w:rPr>
-          <w:i/>
-          <w:color w:val="000080"/>
-        </w:rPr>
-        <w:t>Specify any applicable characteristics and limits on RAM, disk space, etc.</w:t>
+          <w:numId w:val="6"/>
+        </w:numPr>
+        <w:rPr/>
+      </w:pPr>
+      <w:r>
+        <w:rPr/>
+        <w:t>Availability</w:t>
+      </w:r>
+    </w:p>
+    <w:p>
+      <w:pPr>
+        <w:pStyle w:val="Normal"/>
+        <w:rPr/>
+      </w:pPr>
+      <w:bookmarkStart w:id="14" w:name="h.49x2ik5"/>
+      <w:bookmarkEnd w:id="14"/>
+      <w:r>
+        <w:rPr>
+          <w:i/>
+          <w:color w:val="000080"/>
+        </w:rPr>
+        <w:t>Specify the factors needed to guarantee a defined level of availability.</w:t>
       </w:r>
     </w:p>
     <w:p>
@@ -3075,150 +4123,26 @@
         <w:pStyle w:val="Heading3"/>
         <w:numPr>
           <w:ilvl w:val="2"/>
-          <w:numId w:val="8"/>
-        </w:numPr>
-        <w:rPr/>
-      </w:pPr>
-      <w:r>
-        <w:rPr/>
-        <w:t>Site Adaptation Requirements</w:t>
-      </w:r>
-    </w:p>
-    <w:p>
-      <w:pPr>
-        <w:pStyle w:val="Normal"/>
-        <w:rPr/>
-      </w:pPr>
-      <w:bookmarkStart w:id="11" w:name="h.35nkun2"/>
-      <w:bookmarkEnd w:id="11"/>
-      <w:r>
-        <w:rPr>
-          <w:i/>
-          <w:color w:val="000080"/>
-        </w:rPr>
-        <w:t>Define requirements for any data or initialization sequences that are specific to a given site, mission, or operational mode. Specify features that should be modified to adapt the software to a particular installation.</w:t>
-      </w:r>
-    </w:p>
-    <w:p>
-      <w:pPr>
-        <w:pStyle w:val="Heading2"/>
-        <w:numPr>
-          <w:ilvl w:val="1"/>
-          <w:numId w:val="8"/>
-        </w:numPr>
-        <w:rPr/>
-      </w:pPr>
-      <w:r>
-        <w:rPr/>
-        <w:t>User Characteristics</w:t>
-      </w:r>
-    </w:p>
-    <w:p>
-      <w:pPr>
-        <w:pStyle w:val="Normal"/>
-        <w:rPr/>
-      </w:pPr>
-      <w:r>
-        <w:rPr>
-          <w:i/>
-          <w:color w:val="000080"/>
-        </w:rPr>
-        <w:t>Describe the general characteristics of the intended users, including</w:t>
-      </w:r>
-    </w:p>
-    <w:p>
-      <w:pPr>
-        <w:pStyle w:val="Normal"/>
-        <w:numPr>
-          <w:ilvl w:val="0"/>
-          <w:numId w:val="1"/>
-        </w:numPr>
-        <w:ind w:left="360" w:hanging="360"/>
-        <w:rPr>
-          <w:i/>
-          <w:i/>
-          <w:color w:val="000080"/>
-        </w:rPr>
-      </w:pPr>
-      <w:r>
-        <w:rPr>
-          <w:i/>
-          <w:color w:val="000080"/>
-        </w:rPr>
-        <w:t>educational level</w:t>
-      </w:r>
-    </w:p>
-    <w:p>
-      <w:pPr>
-        <w:pStyle w:val="Normal"/>
-        <w:numPr>
-          <w:ilvl w:val="0"/>
-          <w:numId w:val="1"/>
-        </w:numPr>
-        <w:ind w:left="360" w:hanging="360"/>
-        <w:rPr>
-          <w:i/>
-          <w:i/>
-          <w:color w:val="000080"/>
-        </w:rPr>
-      </w:pPr>
-      <w:r>
-        <w:rPr>
-          <w:i/>
-          <w:color w:val="000080"/>
-        </w:rPr>
-        <w:t>experience</w:t>
-      </w:r>
-    </w:p>
-    <w:p>
-      <w:pPr>
-        <w:pStyle w:val="Normal"/>
-        <w:numPr>
-          <w:ilvl w:val="0"/>
-          <w:numId w:val="1"/>
-        </w:numPr>
-        <w:ind w:left="360" w:hanging="360"/>
-        <w:rPr>
-          <w:i/>
-          <w:i/>
-          <w:color w:val="000080"/>
-        </w:rPr>
-      </w:pPr>
-      <w:bookmarkStart w:id="12" w:name="h.1ksv4uv"/>
-      <w:bookmarkEnd w:id="12"/>
-      <w:r>
-        <w:rPr>
-          <w:i/>
-          <w:color w:val="000080"/>
-        </w:rPr>
-        <w:t>technical expertise</w:t>
-      </w:r>
-    </w:p>
-    <w:p>
-      <w:pPr>
-        <w:pStyle w:val="Heading2"/>
-        <w:numPr>
-          <w:ilvl w:val="1"/>
-          <w:numId w:val="8"/>
-        </w:numPr>
-        <w:rPr/>
-      </w:pPr>
-      <w:r>
-        <w:rPr/>
-        <w:t>Constraints</w:t>
-      </w:r>
-    </w:p>
-    <w:p>
-      <w:pPr>
-        <w:pStyle w:val="Normal"/>
-        <w:rPr/>
-      </w:pPr>
-      <w:r>
-        <w:rPr>
-          <w:i/>
-          <w:color w:val="000080"/>
-        </w:rPr>
-        <w:t>Describe any other items that will constrain the design options, including</w:t>
+          <w:numId w:val="6"/>
+        </w:numPr>
+        <w:rPr/>
+      </w:pPr>
+      <w:r>
+        <w:rPr/>
+        <w:t>Security</w:t>
+      </w:r>
+    </w:p>
+    <w:p>
+      <w:pPr>
+        <w:pStyle w:val="Normal"/>
+        <w:rPr/>
+      </w:pPr>
+      <w:r>
+        <w:rPr>
+          <w:i/>
+          <w:color w:val="000080"/>
+        </w:rPr>
+        <w:t>Specify the factors that will protect the software from accidental or malicious access, misuse, or modification. These factors may include:</w:t>
       </w:r>
     </w:p>
     <w:p>
@@ -3240,7 +4164,7 @@
           <w:i/>
           <w:color w:val="000080"/>
         </w:rPr>
-        <w:t>regulatory policies</w:t>
+        <w:t>cryptography</w:t>
       </w:r>
     </w:p>
     <w:p>
@@ -3262,7 +4186,7 @@
           <w:i/>
           <w:color w:val="000080"/>
         </w:rPr>
-        <w:t>hardware limitations</w:t>
+        <w:t>activity logging</w:t>
       </w:r>
     </w:p>
     <w:p>
@@ -3284,7 +4208,7 @@
           <w:i/>
           <w:color w:val="000080"/>
         </w:rPr>
-        <w:t>interfaces to other applications</w:t>
+        <w:t>restrictions on intermodule communications</w:t>
       </w:r>
     </w:p>
     <w:p>
@@ -3301,12 +4225,99 @@
           <w:color w:val="000080"/>
         </w:rPr>
       </w:pPr>
-      <w:r>
-        <w:rPr>
-          <w:i/>
-          <w:color w:val="000080"/>
-        </w:rPr>
-        <w:t>parallel operation</w:t>
+      <w:bookmarkStart w:id="15" w:name="h.2p2csry"/>
+      <w:bookmarkEnd w:id="15"/>
+      <w:r>
+        <w:rPr>
+          <w:i/>
+          <w:color w:val="000080"/>
+        </w:rPr>
+        <w:t>data integrity checks</w:t>
+      </w:r>
+    </w:p>
+    <w:p>
+      <w:pPr>
+        <w:pStyle w:val="Heading3"/>
+        <w:numPr>
+          <w:ilvl w:val="2"/>
+          <w:numId w:val="6"/>
+        </w:numPr>
+        <w:rPr/>
+      </w:pPr>
+      <w:r>
+        <w:rPr/>
+        <w:t>Maintainability</w:t>
+      </w:r>
+    </w:p>
+    <w:p>
+      <w:pPr>
+        <w:pStyle w:val="Normal"/>
+        <w:rPr/>
+      </w:pPr>
+      <w:bookmarkStart w:id="16" w:name="h.147n2zr"/>
+      <w:bookmarkEnd w:id="16"/>
+      <w:r>
+        <w:rPr>
+          <w:i/>
+          <w:color w:val="000080"/>
+        </w:rPr>
+        <w:t>Specify attributes of the software that relate to ease of maintenance. These requirements may relate to modularity, complexity, or interface design. Requirements should not be placed here simply because they are thought to be good design practices.</w:t>
+      </w:r>
+    </w:p>
+    <w:p>
+      <w:pPr>
+        <w:pStyle w:val="Heading3"/>
+        <w:numPr>
+          <w:ilvl w:val="2"/>
+          <w:numId w:val="6"/>
+        </w:numPr>
+        <w:rPr/>
+      </w:pPr>
+      <w:r>
+        <w:rPr/>
+        <w:t>Portability</w:t>
+      </w:r>
+    </w:p>
+    <w:p>
+      <w:pPr>
+        <w:pStyle w:val="Normal"/>
+        <w:rPr/>
+      </w:pPr>
+      <w:bookmarkStart w:id="17" w:name="h.3o7alnk"/>
+      <w:bookmarkEnd w:id="17"/>
+      <w:r>
+        <w:rPr>
+          <w:i/>
+          <w:color w:val="000080"/>
+        </w:rPr>
+        <w:t xml:space="preserve">Specify attributes of the software that relate to the ease of porting the software to other host machines and/or operating systems. </w:t>
+      </w:r>
+    </w:p>
+    <w:p>
+      <w:pPr>
+        <w:pStyle w:val="Heading2"/>
+        <w:numPr>
+          <w:ilvl w:val="1"/>
+          <w:numId w:val="6"/>
+        </w:numPr>
+        <w:rPr/>
+      </w:pPr>
+      <w:r>
+        <w:rPr/>
+        <w:t>Logical Database Requirements</w:t>
+      </w:r>
+    </w:p>
+    <w:p>
+      <w:pPr>
+        <w:pStyle w:val="Normal"/>
+        <w:rPr/>
+      </w:pPr>
+      <w:r>
+        <w:rPr>
+          <w:i/>
+          <w:color w:val="000080"/>
+        </w:rPr>
+        <w:t>Specify the requirements for any information that is to be placed into a database, including</w:t>
       </w:r>
     </w:p>
     <w:p>
@@ -3314,7 +4325,7 @@
         <w:pStyle w:val="Normal"/>
         <w:numPr>
           <w:ilvl w:val="0"/>
-          <w:numId w:val="3"/>
+          <w:numId w:val="5"/>
         </w:numPr>
         <w:ind w:left="360" w:hanging="360"/>
         <w:rPr>
@@ -3328,7 +4339,7 @@
           <w:i/>
           <w:color w:val="000080"/>
         </w:rPr>
-        <w:t>audit functions</w:t>
+        <w:t>types of information used by various functions</w:t>
       </w:r>
     </w:p>
     <w:p>
@@ -3336,7 +4347,7 @@
         <w:pStyle w:val="Normal"/>
         <w:numPr>
           <w:ilvl w:val="0"/>
-          <w:numId w:val="3"/>
+          <w:numId w:val="5"/>
         </w:numPr>
         <w:ind w:left="360" w:hanging="360"/>
         <w:rPr>
@@ -3350,7 +4361,7 @@
           <w:i/>
           <w:color w:val="000080"/>
         </w:rPr>
-        <w:t>control functions</w:t>
+        <w:t>frequency of use</w:t>
       </w:r>
     </w:p>
     <w:p>
@@ -3358,7 +4369,7 @@
         <w:pStyle w:val="Normal"/>
         <w:numPr>
           <w:ilvl w:val="0"/>
-          <w:numId w:val="3"/>
+          <w:numId w:val="5"/>
         </w:numPr>
         <w:ind w:left="360" w:hanging="360"/>
         <w:rPr>
@@ -3372,7 +4383,7 @@
           <w:i/>
           <w:color w:val="000080"/>
         </w:rPr>
-        <w:t>higher-order language requirements</w:t>
+        <w:t>accessing capabilities</w:t>
       </w:r>
     </w:p>
     <w:p>
@@ -3380,7 +4391,7 @@
         <w:pStyle w:val="Normal"/>
         <w:numPr>
           <w:ilvl w:val="0"/>
-          <w:numId w:val="3"/>
+          <w:numId w:val="5"/>
         </w:numPr>
         <w:ind w:left="360" w:hanging="360"/>
         <w:rPr>
@@ -3394,7 +4405,7 @@
           <w:i/>
           <w:color w:val="000080"/>
         </w:rPr>
-        <w:t>signal handshake protocols</w:t>
+        <w:t>data entities and their relationships</w:t>
       </w:r>
     </w:p>
     <w:p>
@@ -3402,7 +4413,7 @@
         <w:pStyle w:val="Normal"/>
         <w:numPr>
           <w:ilvl w:val="0"/>
-          <w:numId w:val="3"/>
+          <w:numId w:val="5"/>
         </w:numPr>
         <w:ind w:left="360" w:hanging="360"/>
         <w:rPr>
@@ -3416,7 +4427,7 @@
           <w:i/>
           <w:color w:val="000080"/>
         </w:rPr>
-        <w:t>reliability requirements</w:t>
+        <w:t>integrity constraints</w:t>
       </w:r>
     </w:p>
     <w:p>
@@ -3424,7 +4435,7 @@
         <w:pStyle w:val="Normal"/>
         <w:numPr>
           <w:ilvl w:val="0"/>
-          <w:numId w:val="3"/>
+          <w:numId w:val="5"/>
         </w:numPr>
         <w:ind w:left="360" w:hanging="360"/>
         <w:rPr>
@@ -3433,36 +4444,14 @@
           <w:color w:val="000080"/>
         </w:rPr>
       </w:pPr>
-      <w:r>
-        <w:rPr>
-          <w:i/>
-          <w:color w:val="000080"/>
-        </w:rPr>
-        <w:t>criticality of the application</w:t>
-      </w:r>
-    </w:p>
-    <w:p>
-      <w:pPr>
-        <w:pStyle w:val="Normal"/>
-        <w:numPr>
-          <w:ilvl w:val="0"/>
-          <w:numId w:val="3"/>
-        </w:numPr>
-        <w:ind w:left="360" w:hanging="360"/>
-        <w:rPr>
-          <w:i/>
-          <w:i/>
-          <w:color w:val="000080"/>
-        </w:rPr>
-      </w:pPr>
-      <w:bookmarkStart w:id="13" w:name="h.44sinio"/>
-      <w:bookmarkEnd w:id="13"/>
-      <w:r>
-        <w:rPr>
-          <w:i/>
-          <w:color w:val="000080"/>
-        </w:rPr>
-        <w:t>safety and security considerations</w:t>
+      <w:bookmarkStart w:id="18" w:name="h.23ckvvd"/>
+      <w:bookmarkEnd w:id="18"/>
+      <w:r>
+        <w:rPr>
+          <w:i/>
+          <w:color w:val="000080"/>
+        </w:rPr>
+        <w:t>data retention requirements</w:t>
       </w:r>
     </w:p>
     <w:p>
@@ -3470,28 +4459,13 @@
         <w:pStyle w:val="Heading2"/>
         <w:numPr>
           <w:ilvl w:val="1"/>
-          <w:numId w:val="8"/>
-        </w:numPr>
-        <w:rPr/>
-      </w:pPr>
-      <w:r>
-        <w:rPr/>
-        <w:t>Assumptions and Dependencies</w:t>
-      </w:r>
-    </w:p>
-    <w:p>
-      <w:pPr>
-        <w:pStyle w:val="Normal"/>
-        <w:rPr/>
-      </w:pPr>
-      <w:bookmarkStart w:id="14" w:name="h.2jxsxqh"/>
-      <w:bookmarkEnd w:id="14"/>
-      <w:r>
-        <w:rPr>
-          <w:i/>
-          <w:color w:val="000080"/>
-        </w:rPr>
-        <w:t>List factors that affect the requirements. These factors are not design constraints, but areas where future changes might drive change in the requirements.</w:t>
+          <w:numId w:val="6"/>
+        </w:numPr>
+        <w:rPr/>
+      </w:pPr>
+      <w:r>
+        <w:rPr/>
+        <w:t>Other Requirements</w:t>
       </w:r>
     </w:p>
     <w:p>
@@ -3509,1288 +4483,14 @@
     <w:p>
       <w:pPr>
         <w:pStyle w:val="Heading1"/>
-        <w:numPr>
-          <w:ilvl w:val="0"/>
-          <w:numId w:val="8"/>
-        </w:numPr>
-        <w:rPr/>
-      </w:pPr>
-      <w:r>
-        <w:rPr/>
-        <w:t>Specific Requirements</w:t>
-      </w:r>
-    </w:p>
-    <w:p>
-      <w:pPr>
-        <w:pStyle w:val="Normal"/>
-        <w:rPr/>
-      </w:pPr>
-      <w:r>
-        <w:rPr>
-          <w:i/>
-          <w:color w:val="000080"/>
-        </w:rPr>
-        <w:t>This section should describe all software requirements at a sufficient level of detail for designers to design a system satisfying the requirements and testers to verity that the system satisfies requirements.</w:t>
-      </w:r>
-    </w:p>
-    <w:p>
-      <w:pPr>
-        <w:pStyle w:val="Normal"/>
-        <w:rPr/>
-      </w:pPr>
-      <w:r>
-        <w:rPr>
-          <w:i/>
-          <w:color w:val="000080"/>
-        </w:rPr>
-        <w:t>Every stated requirement should be externally perceivable by users, operators or other external systems.</w:t>
-      </w:r>
-    </w:p>
-    <w:p>
-      <w:pPr>
-        <w:pStyle w:val="Normal"/>
-        <w:rPr/>
-      </w:pPr>
-      <w:r>
-        <w:rPr>
-          <w:i/>
-          <w:color w:val="000080"/>
-        </w:rPr>
-        <w:t>At a minimum, these requirements should describe every input into the software, every output from the software, and every function performed by the software in response to an input or in support of an output.</w:t>
-      </w:r>
-    </w:p>
-    <w:p>
-      <w:pPr>
-        <w:pStyle w:val="Normal"/>
-        <w:rPr/>
-      </w:pPr>
-      <w:r>
-        <w:rPr>
-          <w:i/>
-          <w:color w:val="000080"/>
-        </w:rPr>
-        <w:t>All requirements should be uniquely identifiable (e.g., by number).</w:t>
-      </w:r>
-    </w:p>
-    <w:p>
-      <w:pPr>
-        <w:pStyle w:val="Normal"/>
-        <w:rPr/>
-      </w:pPr>
-      <w:r>
-        <w:rPr>
-          <w:i/>
-          <w:color w:val="000080"/>
-        </w:rPr>
-        <w:t>The remainder of this sample document is organized according to A.5 Template of SRS Section 3 Organized by Feature shown in the Annex of Std 830-1993. For alternative organizational schemes by system mode, user class, object, stimulus, functional hierarchy, and combinations, see the standard, which is available from IEEE Standards Office, P.O. Box 1331, Piscataway, NJ 08855-1331.</w:t>
-      </w:r>
-    </w:p>
-    <w:p>
-      <w:pPr>
-        <w:pStyle w:val="Normal"/>
-        <w:rPr/>
-      </w:pPr>
-      <w:bookmarkStart w:id="15" w:name="h.z337ya"/>
-      <w:bookmarkEnd w:id="15"/>
-      <w:r>
-        <w:rPr>
-          <w:i/>
-          <w:color w:val="000080"/>
-        </w:rPr>
-        <w:t xml:space="preserve">No text is necessary between the heading above and the heading below unless otherwise desired. </w:t>
-      </w:r>
-    </w:p>
-    <w:p>
-      <w:pPr>
-        <w:pStyle w:val="Heading2"/>
-        <w:numPr>
-          <w:ilvl w:val="1"/>
-          <w:numId w:val="8"/>
-        </w:numPr>
-        <w:rPr/>
-      </w:pPr>
-      <w:r>
-        <w:rPr/>
-        <w:t>External Interface Requirements</w:t>
-      </w:r>
-    </w:p>
-    <w:p>
-      <w:pPr>
-        <w:pStyle w:val="Normal"/>
-        <w:rPr/>
-      </w:pPr>
-      <w:r>
-        <w:rPr>
-          <w:i/>
-          <w:color w:val="000080"/>
-        </w:rPr>
-        <w:t>Provide a detailed description of all inputs into and outputs from the software. This section should complement the interface descriptions under section 2.1 and should not repeat information there. Include both content and format as follows:</w:t>
-      </w:r>
-    </w:p>
-    <w:p>
-      <w:pPr>
-        <w:pStyle w:val="Normal"/>
-        <w:numPr>
-          <w:ilvl w:val="0"/>
-          <w:numId w:val="4"/>
-        </w:numPr>
-        <w:ind w:left="360" w:hanging="360"/>
-        <w:rPr>
-          <w:i/>
-          <w:i/>
-          <w:color w:val="000080"/>
-        </w:rPr>
-      </w:pPr>
-      <w:r>
-        <w:rPr>
-          <w:i/>
-          <w:color w:val="000080"/>
-        </w:rPr>
-        <w:t>name of item</w:t>
-      </w:r>
-    </w:p>
-    <w:p>
-      <w:pPr>
-        <w:pStyle w:val="Normal"/>
-        <w:numPr>
-          <w:ilvl w:val="0"/>
-          <w:numId w:val="4"/>
-        </w:numPr>
-        <w:ind w:left="360" w:hanging="360"/>
-        <w:rPr>
-          <w:i/>
-          <w:i/>
-          <w:color w:val="000080"/>
-        </w:rPr>
-      </w:pPr>
-      <w:r>
-        <w:rPr>
-          <w:i/>
-          <w:color w:val="000080"/>
-        </w:rPr>
-        <w:t>description of purpose</w:t>
-      </w:r>
-    </w:p>
-    <w:p>
-      <w:pPr>
-        <w:pStyle w:val="Normal"/>
-        <w:numPr>
-          <w:ilvl w:val="0"/>
-          <w:numId w:val="4"/>
-        </w:numPr>
-        <w:ind w:left="360" w:hanging="360"/>
-        <w:rPr>
-          <w:i/>
-          <w:i/>
-          <w:color w:val="000080"/>
-        </w:rPr>
-      </w:pPr>
-      <w:r>
-        <w:rPr>
-          <w:i/>
-          <w:color w:val="000080"/>
-        </w:rPr>
-        <w:t>source of input or destination of output</w:t>
-      </w:r>
-    </w:p>
-    <w:p>
-      <w:pPr>
-        <w:pStyle w:val="Normal"/>
-        <w:numPr>
-          <w:ilvl w:val="0"/>
-          <w:numId w:val="4"/>
-        </w:numPr>
-        <w:ind w:left="360" w:hanging="360"/>
-        <w:rPr>
-          <w:i/>
-          <w:i/>
-          <w:color w:val="000080"/>
-        </w:rPr>
-      </w:pPr>
-      <w:r>
-        <w:rPr>
-          <w:i/>
-          <w:color w:val="000080"/>
-        </w:rPr>
-        <w:t>valid range, accuracy, and/or tolerance</w:t>
-      </w:r>
-    </w:p>
-    <w:p>
-      <w:pPr>
-        <w:pStyle w:val="Normal"/>
-        <w:numPr>
-          <w:ilvl w:val="0"/>
-          <w:numId w:val="4"/>
-        </w:numPr>
-        <w:ind w:left="360" w:hanging="360"/>
-        <w:rPr>
-          <w:i/>
-          <w:i/>
-          <w:color w:val="000080"/>
-        </w:rPr>
-      </w:pPr>
-      <w:r>
-        <w:rPr>
-          <w:i/>
-          <w:color w:val="000080"/>
-        </w:rPr>
-        <w:t>units of measure</w:t>
-      </w:r>
-    </w:p>
-    <w:p>
-      <w:pPr>
-        <w:pStyle w:val="Normal"/>
-        <w:numPr>
-          <w:ilvl w:val="0"/>
-          <w:numId w:val="4"/>
-        </w:numPr>
-        <w:ind w:left="360" w:hanging="360"/>
-        <w:rPr>
-          <w:i/>
-          <w:i/>
-          <w:color w:val="000080"/>
-        </w:rPr>
-      </w:pPr>
-      <w:r>
-        <w:rPr>
-          <w:i/>
-          <w:color w:val="000080"/>
-        </w:rPr>
-        <w:t>timing</w:t>
-      </w:r>
-    </w:p>
-    <w:p>
-      <w:pPr>
-        <w:pStyle w:val="Normal"/>
-        <w:numPr>
-          <w:ilvl w:val="0"/>
-          <w:numId w:val="4"/>
-        </w:numPr>
-        <w:ind w:left="360" w:hanging="360"/>
-        <w:rPr>
-          <w:i/>
-          <w:i/>
-          <w:color w:val="000080"/>
-        </w:rPr>
-      </w:pPr>
-      <w:r>
-        <w:rPr>
-          <w:i/>
-          <w:color w:val="000080"/>
-        </w:rPr>
-        <w:t>relationships to other inputs/outputs</w:t>
-      </w:r>
-    </w:p>
-    <w:p>
-      <w:pPr>
-        <w:pStyle w:val="Normal"/>
-        <w:numPr>
-          <w:ilvl w:val="0"/>
-          <w:numId w:val="4"/>
-        </w:numPr>
-        <w:ind w:left="360" w:hanging="360"/>
-        <w:rPr>
-          <w:i/>
-          <w:i/>
-          <w:color w:val="000080"/>
-        </w:rPr>
-      </w:pPr>
-      <w:r>
-        <w:rPr>
-          <w:i/>
-          <w:color w:val="000080"/>
-        </w:rPr>
-        <w:t>screen formats/organization</w:t>
-      </w:r>
-    </w:p>
-    <w:p>
-      <w:pPr>
-        <w:pStyle w:val="Normal"/>
-        <w:numPr>
-          <w:ilvl w:val="0"/>
-          <w:numId w:val="4"/>
-        </w:numPr>
-        <w:ind w:left="360" w:hanging="360"/>
-        <w:rPr>
-          <w:i/>
-          <w:i/>
-          <w:color w:val="000080"/>
-        </w:rPr>
-      </w:pPr>
-      <w:r>
-        <w:rPr>
-          <w:i/>
-          <w:color w:val="000080"/>
-        </w:rPr>
-        <w:t>window formats/organization</w:t>
-      </w:r>
-    </w:p>
-    <w:p>
-      <w:pPr>
-        <w:pStyle w:val="Normal"/>
-        <w:numPr>
-          <w:ilvl w:val="0"/>
-          <w:numId w:val="4"/>
-        </w:numPr>
-        <w:ind w:left="360" w:hanging="360"/>
-        <w:rPr>
-          <w:i/>
-          <w:i/>
-          <w:color w:val="000080"/>
-        </w:rPr>
-      </w:pPr>
-      <w:r>
-        <w:rPr>
-          <w:i/>
-          <w:color w:val="000080"/>
-        </w:rPr>
-        <w:t>data formats</w:t>
-      </w:r>
-    </w:p>
-    <w:p>
-      <w:pPr>
-        <w:pStyle w:val="Normal"/>
-        <w:numPr>
-          <w:ilvl w:val="0"/>
-          <w:numId w:val="4"/>
-        </w:numPr>
-        <w:ind w:left="360" w:hanging="360"/>
-        <w:rPr>
-          <w:i/>
-          <w:i/>
-          <w:color w:val="000080"/>
-        </w:rPr>
-      </w:pPr>
-      <w:r>
-        <w:rPr>
-          <w:i/>
-          <w:color w:val="000080"/>
-        </w:rPr>
-        <w:t>command formats</w:t>
-      </w:r>
-    </w:p>
-    <w:p>
-      <w:pPr>
-        <w:pStyle w:val="Normal"/>
-        <w:numPr>
-          <w:ilvl w:val="0"/>
-          <w:numId w:val="4"/>
-        </w:numPr>
-        <w:ind w:left="360" w:hanging="360"/>
-        <w:rPr>
-          <w:i/>
-          <w:i/>
-          <w:color w:val="000080"/>
-        </w:rPr>
-      </w:pPr>
-      <w:r>
-        <w:rPr>
-          <w:i/>
-          <w:color w:val="000080"/>
-        </w:rPr>
-        <w:t>end messages</w:t>
-      </w:r>
-    </w:p>
-    <w:p>
-      <w:pPr>
-        <w:pStyle w:val="Normal"/>
-        <w:rPr/>
-      </w:pPr>
-      <w:bookmarkStart w:id="16" w:name="h.3j2qqm3"/>
-      <w:bookmarkEnd w:id="16"/>
-      <w:r>
-        <w:rPr>
-          <w:i/>
-          <w:color w:val="000080"/>
-        </w:rPr>
-        <w:t>These requirements may be organized in the following subsections.</w:t>
-      </w:r>
-    </w:p>
-    <w:p>
-      <w:pPr>
-        <w:pStyle w:val="Heading3"/>
-        <w:numPr>
-          <w:ilvl w:val="2"/>
-          <w:numId w:val="8"/>
-        </w:numPr>
-        <w:rPr/>
-      </w:pPr>
-      <w:r>
-        <w:rPr/>
-        <w:t>User Interfaces</w:t>
-      </w:r>
-    </w:p>
-    <w:p>
-      <w:pPr>
-        <w:pStyle w:val="Heading3"/>
-        <w:numPr>
-          <w:ilvl w:val="2"/>
-          <w:numId w:val="8"/>
-        </w:numPr>
-        <w:rPr/>
-      </w:pPr>
-      <w:bookmarkStart w:id="17" w:name="h.1y810tw"/>
-      <w:bookmarkEnd w:id="17"/>
-      <w:r>
-        <w:rPr/>
-        <w:t>Hardware Interfaces</w:t>
-      </w:r>
-    </w:p>
-    <w:p>
-      <w:pPr>
-        <w:pStyle w:val="Heading3"/>
-        <w:numPr>
-          <w:ilvl w:val="2"/>
-          <w:numId w:val="8"/>
-        </w:numPr>
-        <w:rPr/>
-      </w:pPr>
-      <w:bookmarkStart w:id="18" w:name="h.4i7ojhp"/>
-      <w:bookmarkEnd w:id="18"/>
-      <w:r>
-        <w:rPr/>
-        <w:t>Software Interfaces</w:t>
-      </w:r>
-    </w:p>
-    <w:p>
-      <w:pPr>
-        <w:pStyle w:val="Heading3"/>
-        <w:numPr>
-          <w:ilvl w:val="2"/>
-          <w:numId w:val="8"/>
-        </w:numPr>
-        <w:rPr/>
-      </w:pPr>
-      <w:bookmarkStart w:id="19" w:name="h.2xcytpi"/>
-      <w:bookmarkEnd w:id="19"/>
-      <w:r>
-        <w:rPr/>
-        <w:t>Communications Interfaces</w:t>
-      </w:r>
-    </w:p>
-    <w:p>
-      <w:pPr>
-        <w:pStyle w:val="Heading2"/>
-        <w:numPr>
-          <w:ilvl w:val="1"/>
-          <w:numId w:val="8"/>
-        </w:numPr>
-        <w:rPr/>
-      </w:pPr>
-      <w:bookmarkStart w:id="20" w:name="h.1ci93xb"/>
-      <w:bookmarkEnd w:id="20"/>
-      <w:r>
-        <w:rPr/>
-        <w:t>Software Product Features</w:t>
-      </w:r>
-    </w:p>
-    <w:p>
-      <w:pPr>
-        <w:pStyle w:val="Heading3"/>
-        <w:numPr>
-          <w:ilvl w:val="2"/>
-          <w:numId w:val="8"/>
-        </w:numPr>
-        <w:rPr/>
-      </w:pPr>
-      <w:bookmarkStart w:id="21" w:name="h.3whwml4"/>
-      <w:bookmarkEnd w:id="21"/>
-      <w:r>
-        <w:rPr/>
-        <w:t>Feature 1</w:t>
-      </w:r>
-    </w:p>
-    <w:p>
-      <w:pPr>
-        <w:pStyle w:val="Normal"/>
-        <w:rPr/>
-      </w:pPr>
-      <w:r>
-        <w:rPr>
-          <w:i/>
-          <w:color w:val="000080"/>
-        </w:rPr>
-        <w:t>Repeat subsections at this level and below for each feature.</w:t>
-      </w:r>
-    </w:p>
-    <w:p>
-      <w:pPr>
-        <w:pStyle w:val="Heading4"/>
-        <w:numPr>
-          <w:ilvl w:val="3"/>
-          <w:numId w:val="8"/>
-        </w:numPr>
-        <w:rPr/>
-      </w:pPr>
-      <w:r>
-        <w:rPr/>
-        <w:t>Purpose</w:t>
-      </w:r>
-    </w:p>
-    <w:p>
-      <w:pPr>
-        <w:pStyle w:val="Heading4"/>
-        <w:numPr>
-          <w:ilvl w:val="3"/>
-          <w:numId w:val="8"/>
-        </w:numPr>
-        <w:rPr/>
-      </w:pPr>
-      <w:r>
-        <w:rPr/>
-        <w:t>Stimulus/Response Sequence</w:t>
-      </w:r>
-    </w:p>
-    <w:p>
-      <w:pPr>
-        <w:pStyle w:val="Heading4"/>
-        <w:numPr>
-          <w:ilvl w:val="3"/>
-          <w:numId w:val="8"/>
-        </w:numPr>
-        <w:rPr/>
-      </w:pPr>
-      <w:r>
-        <w:rPr/>
-        <w:t>Associated Functional Requirements</w:t>
-      </w:r>
-    </w:p>
-    <w:p>
-      <w:pPr>
-        <w:pStyle w:val="Heading5"/>
-        <w:numPr>
-          <w:ilvl w:val="4"/>
-          <w:numId w:val="8"/>
-        </w:numPr>
-        <w:rPr/>
-      </w:pPr>
-      <w:r>
-        <w:rPr/>
-        <w:t>Functional Requirement 1</w:t>
-      </w:r>
-    </w:p>
-    <w:p>
-      <w:pPr>
-        <w:pStyle w:val="Normal"/>
-        <w:rPr/>
-      </w:pPr>
-      <w:r>
-        <w:rPr>
-          <w:i/>
-          <w:color w:val="000080"/>
-        </w:rPr>
-        <w:t>Repeat subsections at this level and below for each associated functional requirement.</w:t>
-      </w:r>
-    </w:p>
-    <w:p>
-      <w:pPr>
-        <w:pStyle w:val="Normal"/>
-        <w:rPr/>
-      </w:pPr>
-      <w:r>
-        <w:rPr>
-          <w:i/>
-          <w:color w:val="000080"/>
-        </w:rPr>
-        <w:t>Each functional requirement may be described in natural language, pseudocode, or in four subsections as follows. Functional requirements include:</w:t>
-      </w:r>
-    </w:p>
-    <w:p>
-      <w:pPr>
-        <w:pStyle w:val="Normal"/>
         <w:numPr>
           <w:ilvl w:val="0"/>
           <w:numId w:val="6"/>
         </w:numPr>
-        <w:ind w:left="360" w:hanging="360"/>
-        <w:rPr>
-          <w:i/>
-          <w:i/>
-          <w:color w:val="000080"/>
-        </w:rPr>
-      </w:pPr>
-      <w:r>
-        <w:rPr>
-          <w:i/>
-          <w:color w:val="000080"/>
-        </w:rPr>
-        <w:t>validity checks on inputs</w:t>
-      </w:r>
-    </w:p>
-    <w:p>
-      <w:pPr>
-        <w:pStyle w:val="Normal"/>
-        <w:numPr>
-          <w:ilvl w:val="0"/>
-          <w:numId w:val="6"/>
-        </w:numPr>
-        <w:ind w:left="360" w:hanging="360"/>
-        <w:rPr>
-          <w:i/>
-          <w:i/>
-          <w:color w:val="000080"/>
-        </w:rPr>
-      </w:pPr>
-      <w:r>
-        <w:rPr>
-          <w:i/>
-          <w:color w:val="000080"/>
-        </w:rPr>
-        <w:t>exact sequencing of operations</w:t>
-      </w:r>
-    </w:p>
-    <w:p>
-      <w:pPr>
-        <w:pStyle w:val="Normal"/>
-        <w:numPr>
-          <w:ilvl w:val="0"/>
-          <w:numId w:val="6"/>
-        </w:numPr>
-        <w:ind w:left="360" w:hanging="360"/>
-        <w:rPr>
-          <w:i/>
-          <w:i/>
-          <w:color w:val="000080"/>
-        </w:rPr>
-      </w:pPr>
-      <w:r>
-        <w:rPr>
-          <w:i/>
-          <w:color w:val="000080"/>
-        </w:rPr>
-        <w:t>responses to abnormal situations, including error handling and recovery</w:t>
-      </w:r>
-    </w:p>
-    <w:p>
-      <w:pPr>
-        <w:pStyle w:val="Normal"/>
-        <w:numPr>
-          <w:ilvl w:val="0"/>
-          <w:numId w:val="6"/>
-        </w:numPr>
-        <w:ind w:left="360" w:hanging="360"/>
-        <w:rPr>
-          <w:i/>
-          <w:i/>
-          <w:color w:val="000080"/>
-        </w:rPr>
-      </w:pPr>
-      <w:r>
-        <w:rPr>
-          <w:i/>
-          <w:color w:val="000080"/>
-        </w:rPr>
-        <w:t>effects of parameters</w:t>
-      </w:r>
-    </w:p>
-    <w:p>
-      <w:pPr>
-        <w:pStyle w:val="Normal"/>
-        <w:numPr>
-          <w:ilvl w:val="0"/>
-          <w:numId w:val="6"/>
-        </w:numPr>
-        <w:ind w:left="360" w:hanging="360"/>
-        <w:rPr>
-          <w:i/>
-          <w:i/>
-          <w:color w:val="000080"/>
-        </w:rPr>
-      </w:pPr>
-      <w:r>
-        <w:rPr>
-          <w:i/>
-          <w:color w:val="000080"/>
-        </w:rPr>
-        <w:t>relationships of inputs to outputs, including input/output sequences and formulas for input to output conversion</w:t>
-      </w:r>
-    </w:p>
-    <w:p>
-      <w:pPr>
-        <w:pStyle w:val="Heading6"/>
-        <w:numPr>
-          <w:ilvl w:val="5"/>
-          <w:numId w:val="8"/>
-        </w:numPr>
-        <w:rPr/>
-      </w:pPr>
-      <w:r>
-        <w:rPr/>
-        <w:t>Introduction</w:t>
-      </w:r>
-    </w:p>
-    <w:p>
-      <w:pPr>
-        <w:pStyle w:val="Heading6"/>
-        <w:numPr>
-          <w:ilvl w:val="5"/>
-          <w:numId w:val="8"/>
-        </w:numPr>
-        <w:rPr/>
-      </w:pPr>
-      <w:r>
-        <w:rPr/>
-        <w:t>Inputs</w:t>
-      </w:r>
-    </w:p>
-    <w:p>
-      <w:pPr>
-        <w:pStyle w:val="Heading6"/>
-        <w:numPr>
-          <w:ilvl w:val="5"/>
-          <w:numId w:val="8"/>
-        </w:numPr>
-        <w:rPr/>
-      </w:pPr>
-      <w:r>
-        <w:rPr/>
-        <w:t>Processing</w:t>
-      </w:r>
-    </w:p>
-    <w:p>
-      <w:pPr>
-        <w:pStyle w:val="Heading6"/>
-        <w:numPr>
-          <w:ilvl w:val="5"/>
-          <w:numId w:val="8"/>
-        </w:numPr>
-        <w:rPr/>
-      </w:pPr>
-      <w:bookmarkStart w:id="22" w:name="h.2bn6wsx"/>
-      <w:bookmarkEnd w:id="22"/>
-      <w:r>
-        <w:rPr/>
-        <w:t>Outputs</w:t>
-      </w:r>
-    </w:p>
-    <w:p>
-      <w:pPr>
-        <w:pStyle w:val="Heading2"/>
-        <w:numPr>
-          <w:ilvl w:val="1"/>
-          <w:numId w:val="8"/>
-        </w:numPr>
-        <w:rPr/>
-      </w:pPr>
-      <w:r>
-        <w:rPr/>
-        <w:t>Performance Requirements</w:t>
-      </w:r>
-    </w:p>
-    <w:p>
-      <w:pPr>
-        <w:pStyle w:val="Normal"/>
-        <w:rPr/>
-      </w:pPr>
-      <w:r>
-        <w:rPr>
-          <w:i/>
-          <w:color w:val="000080"/>
-        </w:rPr>
-        <w:t>Specify static and dynamic numerical requirements placed on the software or on human interaction with the software.</w:t>
-      </w:r>
-    </w:p>
-    <w:p>
-      <w:pPr>
-        <w:pStyle w:val="Normal"/>
-        <w:rPr/>
-      </w:pPr>
-      <w:r>
-        <w:rPr>
-          <w:i/>
-          <w:color w:val="000080"/>
-        </w:rPr>
-        <w:t>Static numerical requirements may include the number of terminals to be supported, the number of simultaneous users to be supported, and the amount and type of information to be handled.</w:t>
-      </w:r>
-    </w:p>
-    <w:p>
-      <w:pPr>
-        <w:pStyle w:val="Normal"/>
-        <w:rPr/>
-      </w:pPr>
-      <w:r>
-        <w:rPr>
-          <w:i/>
-          <w:color w:val="000080"/>
-        </w:rPr>
-        <w:t>Dynamic numerical requirements may include the number of transactions and tasks and the amount of data to be processed within certain time period for both normal and peak workload conditions.</w:t>
-      </w:r>
-    </w:p>
-    <w:p>
-      <w:pPr>
-        <w:pStyle w:val="Normal"/>
-        <w:rPr/>
-      </w:pPr>
-      <w:bookmarkStart w:id="23" w:name="h.qsh70q"/>
-      <w:bookmarkEnd w:id="23"/>
-      <w:r>
-        <w:rPr>
-          <w:i/>
-          <w:color w:val="000080"/>
-        </w:rPr>
-        <w:t>All of these requirements should be stated in measurable form.</w:t>
-      </w:r>
-    </w:p>
-    <w:p>
-      <w:pPr>
-        <w:pStyle w:val="Heading2"/>
-        <w:numPr>
-          <w:ilvl w:val="1"/>
-          <w:numId w:val="8"/>
-        </w:numPr>
-        <w:rPr/>
-      </w:pPr>
-      <w:r>
-        <w:rPr/>
-        <w:t>Software System Attributes</w:t>
-      </w:r>
-    </w:p>
-    <w:p>
-      <w:pPr>
-        <w:pStyle w:val="Normal"/>
-        <w:rPr/>
-      </w:pPr>
-      <w:bookmarkStart w:id="24" w:name="h.3as4poj"/>
-      <w:bookmarkEnd w:id="24"/>
-      <w:r>
-        <w:rPr>
-          <w:i/>
-          <w:color w:val="000080"/>
-        </w:rPr>
-        <w:t xml:space="preserve">The following items provide a partial list of system attributes that can serve as requirements that should be objectively verified. </w:t>
-      </w:r>
-    </w:p>
-    <w:p>
-      <w:pPr>
-        <w:pStyle w:val="Heading3"/>
-        <w:numPr>
-          <w:ilvl w:val="2"/>
-          <w:numId w:val="8"/>
-        </w:numPr>
-        <w:rPr/>
-      </w:pPr>
-      <w:r>
-        <w:rPr/>
-        <w:t>Reliability</w:t>
-      </w:r>
-    </w:p>
-    <w:p>
-      <w:pPr>
-        <w:pStyle w:val="Normal"/>
-        <w:rPr/>
-      </w:pPr>
-      <w:bookmarkStart w:id="25" w:name="h.1pxezwc"/>
-      <w:bookmarkEnd w:id="25"/>
-      <w:r>
-        <w:rPr>
-          <w:i/>
-          <w:color w:val="000080"/>
-        </w:rPr>
-        <w:t>Specify the factors needed to establish the software’s required reliability.</w:t>
-      </w:r>
-    </w:p>
-    <w:p>
-      <w:pPr>
-        <w:pStyle w:val="Heading3"/>
-        <w:numPr>
-          <w:ilvl w:val="2"/>
-          <w:numId w:val="8"/>
-        </w:numPr>
-        <w:rPr/>
-      </w:pPr>
-      <w:r>
-        <w:rPr/>
-        <w:t>Availability</w:t>
-      </w:r>
-    </w:p>
-    <w:p>
-      <w:pPr>
-        <w:pStyle w:val="Normal"/>
-        <w:rPr/>
-      </w:pPr>
-      <w:bookmarkStart w:id="26" w:name="h.49x2ik5"/>
-      <w:bookmarkEnd w:id="26"/>
-      <w:r>
-        <w:rPr>
-          <w:i/>
-          <w:color w:val="000080"/>
-        </w:rPr>
-        <w:t>Specify the factors needed to guarantee a defined level of availability.</w:t>
-      </w:r>
-    </w:p>
-    <w:p>
-      <w:pPr>
-        <w:pStyle w:val="Heading3"/>
-        <w:numPr>
-          <w:ilvl w:val="2"/>
-          <w:numId w:val="8"/>
-        </w:numPr>
-        <w:rPr/>
-      </w:pPr>
-      <w:r>
-        <w:rPr/>
-        <w:t>Security</w:t>
-      </w:r>
-    </w:p>
-    <w:p>
-      <w:pPr>
-        <w:pStyle w:val="Normal"/>
-        <w:rPr/>
-      </w:pPr>
-      <w:r>
-        <w:rPr>
-          <w:i/>
-          <w:color w:val="000080"/>
-        </w:rPr>
-        <w:t>Specify the factors that will protect the software from accidental or malicious access, misuse, or modification. These factors may include:</w:t>
-      </w:r>
-    </w:p>
-    <w:p>
-      <w:pPr>
-        <w:pStyle w:val="Normal"/>
-        <w:numPr>
-          <w:ilvl w:val="0"/>
-          <w:numId w:val="5"/>
-        </w:numPr>
-        <w:ind w:left="360" w:hanging="360"/>
-        <w:rPr>
-          <w:i/>
-          <w:i/>
-          <w:color w:val="000080"/>
-        </w:rPr>
-      </w:pPr>
-      <w:r>
-        <w:rPr>
-          <w:i/>
-          <w:color w:val="000080"/>
-        </w:rPr>
-        <w:t>cryptography</w:t>
-      </w:r>
-    </w:p>
-    <w:p>
-      <w:pPr>
-        <w:pStyle w:val="Normal"/>
-        <w:numPr>
-          <w:ilvl w:val="0"/>
-          <w:numId w:val="5"/>
-        </w:numPr>
-        <w:ind w:left="360" w:hanging="360"/>
-        <w:rPr>
-          <w:i/>
-          <w:i/>
-          <w:color w:val="000080"/>
-        </w:rPr>
-      </w:pPr>
-      <w:r>
-        <w:rPr>
-          <w:i/>
-          <w:color w:val="000080"/>
-        </w:rPr>
-        <w:t>activity logging</w:t>
-      </w:r>
-    </w:p>
-    <w:p>
-      <w:pPr>
-        <w:pStyle w:val="Normal"/>
-        <w:numPr>
-          <w:ilvl w:val="0"/>
-          <w:numId w:val="5"/>
-        </w:numPr>
-        <w:ind w:left="360" w:hanging="360"/>
-        <w:rPr>
-          <w:i/>
-          <w:i/>
-          <w:color w:val="000080"/>
-        </w:rPr>
-      </w:pPr>
-      <w:r>
-        <w:rPr>
-          <w:i/>
-          <w:color w:val="000080"/>
-        </w:rPr>
-        <w:t>restrictions on intermodule communications</w:t>
-      </w:r>
-    </w:p>
-    <w:p>
-      <w:pPr>
-        <w:pStyle w:val="Normal"/>
-        <w:numPr>
-          <w:ilvl w:val="0"/>
-          <w:numId w:val="5"/>
-        </w:numPr>
-        <w:ind w:left="360" w:hanging="360"/>
-        <w:rPr>
-          <w:i/>
-          <w:i/>
-          <w:color w:val="000080"/>
-        </w:rPr>
-      </w:pPr>
-      <w:bookmarkStart w:id="27" w:name="h.2p2csry"/>
-      <w:bookmarkEnd w:id="27"/>
-      <w:r>
-        <w:rPr>
-          <w:i/>
-          <w:color w:val="000080"/>
-        </w:rPr>
-        <w:t>data integrity checks</w:t>
-      </w:r>
-    </w:p>
-    <w:p>
-      <w:pPr>
-        <w:pStyle w:val="Heading3"/>
-        <w:numPr>
-          <w:ilvl w:val="2"/>
-          <w:numId w:val="8"/>
-        </w:numPr>
-        <w:rPr/>
-      </w:pPr>
-      <w:r>
-        <w:rPr/>
-        <w:t>Maintainability</w:t>
-      </w:r>
-    </w:p>
-    <w:p>
-      <w:pPr>
-        <w:pStyle w:val="Normal"/>
-        <w:rPr/>
-      </w:pPr>
-      <w:bookmarkStart w:id="28" w:name="h.147n2zr"/>
-      <w:bookmarkEnd w:id="28"/>
-      <w:r>
-        <w:rPr>
-          <w:i/>
-          <w:color w:val="000080"/>
-        </w:rPr>
-        <w:t>Specify attributes of the software that relate to ease of maintenance. These requirements may relate to modularity, complexity, or interface design. Requirements should not be placed here simply because they are thought to be good design practices.</w:t>
-      </w:r>
-    </w:p>
-    <w:p>
-      <w:pPr>
-        <w:pStyle w:val="Heading3"/>
-        <w:numPr>
-          <w:ilvl w:val="2"/>
-          <w:numId w:val="8"/>
-        </w:numPr>
-        <w:rPr/>
-      </w:pPr>
-      <w:r>
-        <w:rPr/>
-        <w:t>Portability</w:t>
-      </w:r>
-    </w:p>
-    <w:p>
-      <w:pPr>
-        <w:pStyle w:val="Normal"/>
-        <w:rPr/>
-      </w:pPr>
-      <w:bookmarkStart w:id="29" w:name="h.3o7alnk"/>
-      <w:bookmarkEnd w:id="29"/>
-      <w:r>
-        <w:rPr>
-          <w:i/>
-          <w:color w:val="000080"/>
-        </w:rPr>
-        <w:t xml:space="preserve">Specify attributes of the software that relate to the ease of porting the software to other host machines and/or operating systems. </w:t>
-      </w:r>
-    </w:p>
-    <w:p>
-      <w:pPr>
-        <w:pStyle w:val="Heading2"/>
-        <w:numPr>
-          <w:ilvl w:val="1"/>
-          <w:numId w:val="8"/>
-        </w:numPr>
-        <w:rPr/>
-      </w:pPr>
-      <w:r>
-        <w:rPr/>
-        <w:t>Logical Database Requirements</w:t>
-      </w:r>
-    </w:p>
-    <w:p>
-      <w:pPr>
-        <w:pStyle w:val="Normal"/>
-        <w:rPr/>
-      </w:pPr>
-      <w:r>
-        <w:rPr>
-          <w:i/>
-          <w:color w:val="000080"/>
-        </w:rPr>
-        <w:t>Specify the requirements for any information that is to be placed into a database, including</w:t>
-      </w:r>
-    </w:p>
-    <w:p>
-      <w:pPr>
-        <w:pStyle w:val="Normal"/>
-        <w:numPr>
-          <w:ilvl w:val="0"/>
-          <w:numId w:val="7"/>
-        </w:numPr>
-        <w:ind w:left="360" w:hanging="360"/>
-        <w:rPr>
-          <w:i/>
-          <w:i/>
-          <w:color w:val="000080"/>
-        </w:rPr>
-      </w:pPr>
-      <w:r>
-        <w:rPr>
-          <w:i/>
-          <w:color w:val="000080"/>
-        </w:rPr>
-        <w:t>types of information used by various functions</w:t>
-      </w:r>
-    </w:p>
-    <w:p>
-      <w:pPr>
-        <w:pStyle w:val="Normal"/>
-        <w:numPr>
-          <w:ilvl w:val="0"/>
-          <w:numId w:val="7"/>
-        </w:numPr>
-        <w:ind w:left="360" w:hanging="360"/>
-        <w:rPr>
-          <w:i/>
-          <w:i/>
-          <w:color w:val="000080"/>
-        </w:rPr>
-      </w:pPr>
-      <w:r>
-        <w:rPr>
-          <w:i/>
-          <w:color w:val="000080"/>
-        </w:rPr>
-        <w:t>frequency of use</w:t>
-      </w:r>
-    </w:p>
-    <w:p>
-      <w:pPr>
-        <w:pStyle w:val="Normal"/>
-        <w:numPr>
-          <w:ilvl w:val="0"/>
-          <w:numId w:val="7"/>
-        </w:numPr>
-        <w:ind w:left="360" w:hanging="360"/>
-        <w:rPr>
-          <w:i/>
-          <w:i/>
-          <w:color w:val="000080"/>
-        </w:rPr>
-      </w:pPr>
-      <w:r>
-        <w:rPr>
-          <w:i/>
-          <w:color w:val="000080"/>
-        </w:rPr>
-        <w:t>accessing capabilities</w:t>
-      </w:r>
-    </w:p>
-    <w:p>
-      <w:pPr>
-        <w:pStyle w:val="Normal"/>
-        <w:numPr>
-          <w:ilvl w:val="0"/>
-          <w:numId w:val="7"/>
-        </w:numPr>
-        <w:ind w:left="360" w:hanging="360"/>
-        <w:rPr>
-          <w:i/>
-          <w:i/>
-          <w:color w:val="000080"/>
-        </w:rPr>
-      </w:pPr>
-      <w:r>
-        <w:rPr>
-          <w:i/>
-          <w:color w:val="000080"/>
-        </w:rPr>
-        <w:t>data entities and their relationships</w:t>
-      </w:r>
-    </w:p>
-    <w:p>
-      <w:pPr>
-        <w:pStyle w:val="Normal"/>
-        <w:numPr>
-          <w:ilvl w:val="0"/>
-          <w:numId w:val="7"/>
-        </w:numPr>
-        <w:ind w:left="360" w:hanging="360"/>
-        <w:rPr>
-          <w:i/>
-          <w:i/>
-          <w:color w:val="000080"/>
-        </w:rPr>
-      </w:pPr>
-      <w:r>
-        <w:rPr>
-          <w:i/>
-          <w:color w:val="000080"/>
-        </w:rPr>
-        <w:t>integrity constraints</w:t>
-      </w:r>
-    </w:p>
-    <w:p>
-      <w:pPr>
-        <w:pStyle w:val="Normal"/>
-        <w:numPr>
-          <w:ilvl w:val="0"/>
-          <w:numId w:val="7"/>
-        </w:numPr>
-        <w:ind w:left="360" w:hanging="360"/>
-        <w:rPr>
-          <w:i/>
-          <w:i/>
-          <w:color w:val="000080"/>
-        </w:rPr>
-      </w:pPr>
-      <w:bookmarkStart w:id="30" w:name="h.23ckvvd"/>
-      <w:bookmarkEnd w:id="30"/>
-      <w:r>
-        <w:rPr>
-          <w:i/>
-          <w:color w:val="000080"/>
-        </w:rPr>
-        <w:t>data retention requirements</w:t>
-      </w:r>
-    </w:p>
-    <w:p>
-      <w:pPr>
-        <w:pStyle w:val="Heading2"/>
-        <w:numPr>
-          <w:ilvl w:val="1"/>
-          <w:numId w:val="8"/>
-        </w:numPr>
-        <w:rPr/>
-      </w:pPr>
-      <w:r>
-        <w:rPr/>
-        <w:t>Other Requirements</w:t>
-      </w:r>
-    </w:p>
-    <w:p>
-      <w:pPr>
-        <w:pStyle w:val="Normal"/>
-        <w:rPr/>
-      </w:pPr>
-      <w:r>
-        <w:rPr/>
-      </w:r>
-      <w:r>
-        <w:br w:type="page"/>
-      </w:r>
-    </w:p>
-    <w:p>
-      <w:pPr>
-        <w:pStyle w:val="Heading1"/>
-        <w:numPr>
-          <w:ilvl w:val="0"/>
-          <w:numId w:val="8"/>
-        </w:numPr>
-        <w:rPr/>
-      </w:pPr>
-      <w:bookmarkStart w:id="31" w:name="h.ihv636"/>
-      <w:bookmarkEnd w:id="31"/>
+        <w:rPr/>
+      </w:pPr>
+      <w:bookmarkStart w:id="19" w:name="h.ihv636"/>
+      <w:bookmarkEnd w:id="19"/>
       <w:r>
         <w:rPr/>
         <w:t>Appendices</w:t>
@@ -4814,10 +4514,10 @@
       </w:r>
     </w:p>
     <w:sectPr>
-      <w:headerReference w:type="default" r:id="rId5"/>
-      <w:headerReference w:type="first" r:id="rId6"/>
-      <w:footerReference w:type="default" r:id="rId7"/>
-      <w:footerReference w:type="first" r:id="rId8"/>
+      <w:headerReference w:type="default" r:id="rId8"/>
+      <w:headerReference w:type="first" r:id="rId9"/>
+      <w:footerReference w:type="default" r:id="rId10"/>
+      <w:footerReference w:type="first" r:id="rId11"/>
       <w:type w:val="nextPage"/>
       <w:pgSz w:w="12240" w:h="15840"/>
       <w:pgMar w:left="1800" w:right="1800" w:header="720" w:top="1800" w:footer="720" w:bottom="1800" w:gutter="0"/>
@@ -5073,6 +4773,7 @@
         <w:vertAlign w:val="baseline"/>
         <w:position w:val="0"/>
         <w:sz w:val="22"/>
+        <w:sz w:val="22"/>
         <w:rFonts w:cs="Arial"/>
       </w:rPr>
     </w:lvl>
@@ -5086,6 +4787,7 @@
       </w:pPr>
       <w:rPr>
         <w:rFonts w:ascii="OpenSymbol" w:hAnsi="OpenSymbol" w:cs="OpenSymbol" w:hint="default"/>
+        <w:rFonts w:cs="OpenSymbol"/>
       </w:rPr>
     </w:lvl>
     <w:lvl w:ilvl="2">
@@ -5098,6 +4800,7 @@
       </w:pPr>
       <w:rPr>
         <w:rFonts w:ascii="OpenSymbol" w:hAnsi="OpenSymbol" w:cs="OpenSymbol" w:hint="default"/>
+        <w:rFonts w:cs="OpenSymbol"/>
       </w:rPr>
     </w:lvl>
     <w:lvl w:ilvl="3">
@@ -5110,6 +4813,7 @@
       </w:pPr>
       <w:rPr>
         <w:rFonts w:ascii="OpenSymbol" w:hAnsi="OpenSymbol" w:cs="OpenSymbol" w:hint="default"/>
+        <w:rFonts w:cs="OpenSymbol"/>
       </w:rPr>
     </w:lvl>
     <w:lvl w:ilvl="4">
@@ -5122,6 +4826,7 @@
       </w:pPr>
       <w:rPr>
         <w:rFonts w:ascii="OpenSymbol" w:hAnsi="OpenSymbol" w:cs="OpenSymbol" w:hint="default"/>
+        <w:rFonts w:cs="OpenSymbol"/>
       </w:rPr>
     </w:lvl>
     <w:lvl w:ilvl="5">
@@ -5134,6 +4839,7 @@
       </w:pPr>
       <w:rPr>
         <w:rFonts w:ascii="OpenSymbol" w:hAnsi="OpenSymbol" w:cs="OpenSymbol" w:hint="default"/>
+        <w:rFonts w:cs="OpenSymbol"/>
       </w:rPr>
     </w:lvl>
     <w:lvl w:ilvl="6">
@@ -5146,6 +4852,7 @@
       </w:pPr>
       <w:rPr>
         <w:rFonts w:ascii="OpenSymbol" w:hAnsi="OpenSymbol" w:cs="OpenSymbol" w:hint="default"/>
+        <w:rFonts w:cs="OpenSymbol"/>
       </w:rPr>
     </w:lvl>
     <w:lvl w:ilvl="7">
@@ -5158,6 +4865,7 @@
       </w:pPr>
       <w:rPr>
         <w:rFonts w:ascii="OpenSymbol" w:hAnsi="OpenSymbol" w:cs="OpenSymbol" w:hint="default"/>
+        <w:rFonts w:cs="OpenSymbol"/>
       </w:rPr>
     </w:lvl>
     <w:lvl w:ilvl="8">
@@ -5170,6 +4878,7 @@
       </w:pPr>
       <w:rPr>
         <w:rFonts w:ascii="OpenSymbol" w:hAnsi="OpenSymbol" w:cs="OpenSymbol" w:hint="default"/>
+        <w:rFonts w:cs="OpenSymbol"/>
       </w:rPr>
     </w:lvl>
   </w:abstractNum>
@@ -5187,6 +4896,7 @@
         <w:vertAlign w:val="baseline"/>
         <w:position w:val="0"/>
         <w:sz w:val="22"/>
+        <w:sz w:val="22"/>
         <w:rFonts w:cs="Arial"/>
       </w:rPr>
     </w:lvl>
@@ -5200,6 +4910,7 @@
       </w:pPr>
       <w:rPr>
         <w:rFonts w:ascii="OpenSymbol" w:hAnsi="OpenSymbol" w:cs="OpenSymbol" w:hint="default"/>
+        <w:rFonts w:cs="OpenSymbol"/>
       </w:rPr>
     </w:lvl>
     <w:lvl w:ilvl="2">
@@ -5212,6 +4923,7 @@
       </w:pPr>
       <w:rPr>
         <w:rFonts w:ascii="OpenSymbol" w:hAnsi="OpenSymbol" w:cs="OpenSymbol" w:hint="default"/>
+        <w:rFonts w:cs="OpenSymbol"/>
       </w:rPr>
     </w:lvl>
     <w:lvl w:ilvl="3">
@@ -5224,6 +4936,7 @@
       </w:pPr>
       <w:rPr>
         <w:rFonts w:ascii="OpenSymbol" w:hAnsi="OpenSymbol" w:cs="OpenSymbol" w:hint="default"/>
+        <w:rFonts w:cs="OpenSymbol"/>
       </w:rPr>
     </w:lvl>
     <w:lvl w:ilvl="4">
@@ -5236,6 +4949,7 @@
       </w:pPr>
       <w:rPr>
         <w:rFonts w:ascii="OpenSymbol" w:hAnsi="OpenSymbol" w:cs="OpenSymbol" w:hint="default"/>
+        <w:rFonts w:cs="OpenSymbol"/>
       </w:rPr>
     </w:lvl>
     <w:lvl w:ilvl="5">
@@ -5248,6 +4962,7 @@
       </w:pPr>
       <w:rPr>
         <w:rFonts w:ascii="OpenSymbol" w:hAnsi="OpenSymbol" w:cs="OpenSymbol" w:hint="default"/>
+        <w:rFonts w:cs="OpenSymbol"/>
       </w:rPr>
     </w:lvl>
     <w:lvl w:ilvl="6">
@@ -5260,6 +4975,7 @@
       </w:pPr>
       <w:rPr>
         <w:rFonts w:ascii="OpenSymbol" w:hAnsi="OpenSymbol" w:cs="OpenSymbol" w:hint="default"/>
+        <w:rFonts w:cs="OpenSymbol"/>
       </w:rPr>
     </w:lvl>
     <w:lvl w:ilvl="7">
@@ -5272,6 +4988,7 @@
       </w:pPr>
       <w:rPr>
         <w:rFonts w:ascii="OpenSymbol" w:hAnsi="OpenSymbol" w:cs="OpenSymbol" w:hint="default"/>
+        <w:rFonts w:cs="OpenSymbol"/>
       </w:rPr>
     </w:lvl>
     <w:lvl w:ilvl="8">
@@ -5284,6 +5001,7 @@
       </w:pPr>
       <w:rPr>
         <w:rFonts w:ascii="OpenSymbol" w:hAnsi="OpenSymbol" w:cs="OpenSymbol" w:hint="default"/>
+        <w:rFonts w:cs="OpenSymbol"/>
       </w:rPr>
     </w:lvl>
   </w:abstractNum>
@@ -5301,6 +5019,7 @@
         <w:vertAlign w:val="baseline"/>
         <w:position w:val="0"/>
         <w:sz w:val="22"/>
+        <w:sz w:val="22"/>
         <w:rFonts w:cs="Arial"/>
       </w:rPr>
     </w:lvl>
@@ -5314,6 +5033,7 @@
       </w:pPr>
       <w:rPr>
         <w:rFonts w:ascii="OpenSymbol" w:hAnsi="OpenSymbol" w:cs="OpenSymbol" w:hint="default"/>
+        <w:rFonts w:cs="OpenSymbol"/>
       </w:rPr>
     </w:lvl>
     <w:lvl w:ilvl="2">
@@ -5326,6 +5046,7 @@
       </w:pPr>
       <w:rPr>
         <w:rFonts w:ascii="OpenSymbol" w:hAnsi="OpenSymbol" w:cs="OpenSymbol" w:hint="default"/>
+        <w:rFonts w:cs="OpenSymbol"/>
       </w:rPr>
     </w:lvl>
     <w:lvl w:ilvl="3">
@@ -5338,6 +5059,7 @@
       </w:pPr>
       <w:rPr>
         <w:rFonts w:ascii="OpenSymbol" w:hAnsi="OpenSymbol" w:cs="OpenSymbol" w:hint="default"/>
+        <w:rFonts w:cs="OpenSymbol"/>
       </w:rPr>
     </w:lvl>
     <w:lvl w:ilvl="4">
@@ -5350,6 +5072,7 @@
       </w:pPr>
       <w:rPr>
         <w:rFonts w:ascii="OpenSymbol" w:hAnsi="OpenSymbol" w:cs="OpenSymbol" w:hint="default"/>
+        <w:rFonts w:cs="OpenSymbol"/>
       </w:rPr>
     </w:lvl>
     <w:lvl w:ilvl="5">
@@ -5362,6 +5085,7 @@
       </w:pPr>
       <w:rPr>
         <w:rFonts w:ascii="OpenSymbol" w:hAnsi="OpenSymbol" w:cs="OpenSymbol" w:hint="default"/>
+        <w:rFonts w:cs="OpenSymbol"/>
       </w:rPr>
     </w:lvl>
     <w:lvl w:ilvl="6">
@@ -5374,6 +5098,7 @@
       </w:pPr>
       <w:rPr>
         <w:rFonts w:ascii="OpenSymbol" w:hAnsi="OpenSymbol" w:cs="OpenSymbol" w:hint="default"/>
+        <w:rFonts w:cs="OpenSymbol"/>
       </w:rPr>
     </w:lvl>
     <w:lvl w:ilvl="7">
@@ -5386,6 +5111,7 @@
       </w:pPr>
       <w:rPr>
         <w:rFonts w:ascii="OpenSymbol" w:hAnsi="OpenSymbol" w:cs="OpenSymbol" w:hint="default"/>
+        <w:rFonts w:cs="OpenSymbol"/>
       </w:rPr>
     </w:lvl>
     <w:lvl w:ilvl="8">
@@ -5398,6 +5124,7 @@
       </w:pPr>
       <w:rPr>
         <w:rFonts w:ascii="OpenSymbol" w:hAnsi="OpenSymbol" w:cs="OpenSymbol" w:hint="default"/>
+        <w:rFonts w:cs="OpenSymbol"/>
       </w:rPr>
     </w:lvl>
   </w:abstractNum>
@@ -5415,6 +5142,7 @@
         <w:vertAlign w:val="baseline"/>
         <w:position w:val="0"/>
         <w:sz w:val="22"/>
+        <w:sz w:val="22"/>
         <w:rFonts w:cs="Arial"/>
       </w:rPr>
     </w:lvl>
@@ -5428,6 +5156,7 @@
       </w:pPr>
       <w:rPr>
         <w:rFonts w:ascii="OpenSymbol" w:hAnsi="OpenSymbol" w:cs="OpenSymbol" w:hint="default"/>
+        <w:rFonts w:cs="OpenSymbol"/>
       </w:rPr>
     </w:lvl>
     <w:lvl w:ilvl="2">
@@ -5440,6 +5169,7 @@
       </w:pPr>
       <w:rPr>
         <w:rFonts w:ascii="OpenSymbol" w:hAnsi="OpenSymbol" w:cs="OpenSymbol" w:hint="default"/>
+        <w:rFonts w:cs="OpenSymbol"/>
       </w:rPr>
     </w:lvl>
     <w:lvl w:ilvl="3">
@@ -5452,6 +5182,7 @@
       </w:pPr>
       <w:rPr>
         <w:rFonts w:ascii="OpenSymbol" w:hAnsi="OpenSymbol" w:cs="OpenSymbol" w:hint="default"/>
+        <w:rFonts w:cs="OpenSymbol"/>
       </w:rPr>
     </w:lvl>
     <w:lvl w:ilvl="4">
@@ -5464,6 +5195,7 @@
       </w:pPr>
       <w:rPr>
         <w:rFonts w:ascii="OpenSymbol" w:hAnsi="OpenSymbol" w:cs="OpenSymbol" w:hint="default"/>
+        <w:rFonts w:cs="OpenSymbol"/>
       </w:rPr>
     </w:lvl>
     <w:lvl w:ilvl="5">
@@ -5476,6 +5208,7 @@
       </w:pPr>
       <w:rPr>
         <w:rFonts w:ascii="OpenSymbol" w:hAnsi="OpenSymbol" w:cs="OpenSymbol" w:hint="default"/>
+        <w:rFonts w:cs="OpenSymbol"/>
       </w:rPr>
     </w:lvl>
     <w:lvl w:ilvl="6">
@@ -5488,6 +5221,7 @@
       </w:pPr>
       <w:rPr>
         <w:rFonts w:ascii="OpenSymbol" w:hAnsi="OpenSymbol" w:cs="OpenSymbol" w:hint="default"/>
+        <w:rFonts w:cs="OpenSymbol"/>
       </w:rPr>
     </w:lvl>
     <w:lvl w:ilvl="7">
@@ -5500,6 +5234,7 @@
       </w:pPr>
       <w:rPr>
         <w:rFonts w:ascii="OpenSymbol" w:hAnsi="OpenSymbol" w:cs="OpenSymbol" w:hint="default"/>
+        <w:rFonts w:cs="OpenSymbol"/>
       </w:rPr>
     </w:lvl>
     <w:lvl w:ilvl="8">
@@ -5512,6 +5247,7 @@
       </w:pPr>
       <w:rPr>
         <w:rFonts w:ascii="OpenSymbol" w:hAnsi="OpenSymbol" w:cs="OpenSymbol" w:hint="default"/>
+        <w:rFonts w:cs="OpenSymbol"/>
       </w:rPr>
     </w:lvl>
   </w:abstractNum>
@@ -5529,6 +5265,7 @@
         <w:vertAlign w:val="baseline"/>
         <w:position w:val="0"/>
         <w:sz w:val="22"/>
+        <w:sz w:val="22"/>
         <w:rFonts w:cs="Arial"/>
       </w:rPr>
     </w:lvl>
@@ -5542,6 +5279,7 @@
       </w:pPr>
       <w:rPr>
         <w:rFonts w:ascii="OpenSymbol" w:hAnsi="OpenSymbol" w:cs="OpenSymbol" w:hint="default"/>
+        <w:rFonts w:cs="OpenSymbol"/>
       </w:rPr>
     </w:lvl>
     <w:lvl w:ilvl="2">
@@ -5554,6 +5292,7 @@
       </w:pPr>
       <w:rPr>
         <w:rFonts w:ascii="OpenSymbol" w:hAnsi="OpenSymbol" w:cs="OpenSymbol" w:hint="default"/>
+        <w:rFonts w:cs="OpenSymbol"/>
       </w:rPr>
     </w:lvl>
     <w:lvl w:ilvl="3">
@@ -5566,6 +5305,7 @@
       </w:pPr>
       <w:rPr>
         <w:rFonts w:ascii="OpenSymbol" w:hAnsi="OpenSymbol" w:cs="OpenSymbol" w:hint="default"/>
+        <w:rFonts w:cs="OpenSymbol"/>
       </w:rPr>
     </w:lvl>
     <w:lvl w:ilvl="4">
@@ -5578,6 +5318,7 @@
       </w:pPr>
       <w:rPr>
         <w:rFonts w:ascii="OpenSymbol" w:hAnsi="OpenSymbol" w:cs="OpenSymbol" w:hint="default"/>
+        <w:rFonts w:cs="OpenSymbol"/>
       </w:rPr>
     </w:lvl>
     <w:lvl w:ilvl="5">
@@ -5590,6 +5331,7 @@
       </w:pPr>
       <w:rPr>
         <w:rFonts w:ascii="OpenSymbol" w:hAnsi="OpenSymbol" w:cs="OpenSymbol" w:hint="default"/>
+        <w:rFonts w:cs="OpenSymbol"/>
       </w:rPr>
     </w:lvl>
     <w:lvl w:ilvl="6">
@@ -5602,6 +5344,7 @@
       </w:pPr>
       <w:rPr>
         <w:rFonts w:ascii="OpenSymbol" w:hAnsi="OpenSymbol" w:cs="OpenSymbol" w:hint="default"/>
+        <w:rFonts w:cs="OpenSymbol"/>
       </w:rPr>
     </w:lvl>
     <w:lvl w:ilvl="7">
@@ -5614,6 +5357,7 @@
       </w:pPr>
       <w:rPr>
         <w:rFonts w:ascii="OpenSymbol" w:hAnsi="OpenSymbol" w:cs="OpenSymbol" w:hint="default"/>
+        <w:rFonts w:cs="OpenSymbol"/>
       </w:rPr>
     </w:lvl>
     <w:lvl w:ilvl="8">
@@ -5626,120 +5370,144 @@
       </w:pPr>
       <w:rPr>
         <w:rFonts w:ascii="OpenSymbol" w:hAnsi="OpenSymbol" w:cs="OpenSymbol" w:hint="default"/>
+        <w:rFonts w:cs="OpenSymbol"/>
       </w:rPr>
     </w:lvl>
   </w:abstractNum>
   <w:abstractNum w:abstractNumId="6">
     <w:lvl w:ilvl="0">
       <w:start w:val="1"/>
-      <w:numFmt w:val="bullet"/>
-      <w:lvlText w:val="●"/>
-      <w:lvlJc w:val="left"/>
-      <w:pPr>
-        <w:ind w:left="360" w:hanging="0"/>
-      </w:pPr>
-      <w:rPr>
-        <w:rFonts w:ascii="Arial" w:hAnsi="Arial" w:cs="Arial" w:hint="default"/>
+      <w:numFmt w:val="decimal"/>
+      <w:lvlText w:val="%1."/>
+      <w:lvlJc w:val="left"/>
+      <w:pPr>
+        <w:ind w:left="0" w:hanging="0"/>
+      </w:pPr>
+      <w:rPr>
         <w:vertAlign w:val="baseline"/>
         <w:position w:val="0"/>
         <w:sz w:val="22"/>
-        <w:rFonts w:cs="Arial"/>
+        <w:sz w:val="22"/>
       </w:rPr>
     </w:lvl>
     <w:lvl w:ilvl="1">
       <w:start w:val="1"/>
-      <w:numFmt w:val="bullet"/>
-      <w:lvlText w:val=""/>
+      <w:numFmt w:val="decimal"/>
+      <w:lvlText w:val="%1.%2"/>
       <w:lvlJc w:val="left"/>
       <w:pPr>
         <w:ind w:left="0" w:hanging="0"/>
       </w:pPr>
       <w:rPr>
-        <w:rFonts w:ascii="OpenSymbol" w:hAnsi="OpenSymbol" w:cs="OpenSymbol" w:hint="default"/>
+        <w:vertAlign w:val="baseline"/>
+        <w:position w:val="0"/>
+        <w:sz w:val="22"/>
+        <w:sz w:val="22"/>
       </w:rPr>
     </w:lvl>
     <w:lvl w:ilvl="2">
       <w:start w:val="1"/>
-      <w:numFmt w:val="bullet"/>
-      <w:lvlText w:val=""/>
+      <w:numFmt w:val="decimal"/>
+      <w:lvlText w:val="%1.%2.%3"/>
       <w:lvlJc w:val="left"/>
       <w:pPr>
         <w:ind w:left="0" w:hanging="0"/>
       </w:pPr>
       <w:rPr>
-        <w:rFonts w:ascii="OpenSymbol" w:hAnsi="OpenSymbol" w:cs="OpenSymbol" w:hint="default"/>
+        <w:vertAlign w:val="baseline"/>
+        <w:position w:val="0"/>
+        <w:sz w:val="22"/>
+        <w:sz w:val="22"/>
       </w:rPr>
     </w:lvl>
     <w:lvl w:ilvl="3">
       <w:start w:val="1"/>
-      <w:numFmt w:val="bullet"/>
-      <w:lvlText w:val=""/>
+      <w:numFmt w:val="decimal"/>
+      <w:lvlText w:val="%1.%2.%3.%4"/>
       <w:lvlJc w:val="left"/>
       <w:pPr>
         <w:ind w:left="0" w:hanging="0"/>
       </w:pPr>
       <w:rPr>
-        <w:rFonts w:ascii="OpenSymbol" w:hAnsi="OpenSymbol" w:cs="OpenSymbol" w:hint="default"/>
+        <w:vertAlign w:val="baseline"/>
+        <w:position w:val="0"/>
+        <w:sz w:val="22"/>
+        <w:sz w:val="22"/>
       </w:rPr>
     </w:lvl>
     <w:lvl w:ilvl="4">
       <w:start w:val="1"/>
-      <w:numFmt w:val="bullet"/>
-      <w:lvlText w:val=""/>
+      <w:numFmt w:val="decimal"/>
+      <w:lvlText w:val="%1.%2.%3.%4.%5"/>
       <w:lvlJc w:val="left"/>
       <w:pPr>
         <w:ind w:left="0" w:hanging="0"/>
       </w:pPr>
       <w:rPr>
-        <w:rFonts w:ascii="OpenSymbol" w:hAnsi="OpenSymbol" w:cs="OpenSymbol" w:hint="default"/>
+        <w:vertAlign w:val="baseline"/>
+        <w:position w:val="0"/>
+        <w:sz w:val="22"/>
+        <w:sz w:val="22"/>
       </w:rPr>
     </w:lvl>
     <w:lvl w:ilvl="5">
       <w:start w:val="1"/>
-      <w:numFmt w:val="bullet"/>
-      <w:lvlText w:val=""/>
+      <w:numFmt w:val="decimal"/>
+      <w:lvlText w:val="%1.%2.%3.%4.%5.%6"/>
       <w:lvlJc w:val="left"/>
       <w:pPr>
         <w:ind w:left="0" w:hanging="0"/>
       </w:pPr>
       <w:rPr>
-        <w:rFonts w:ascii="OpenSymbol" w:hAnsi="OpenSymbol" w:cs="OpenSymbol" w:hint="default"/>
+        <w:vertAlign w:val="baseline"/>
+        <w:position w:val="0"/>
+        <w:sz w:val="22"/>
+        <w:sz w:val="22"/>
       </w:rPr>
     </w:lvl>
     <w:lvl w:ilvl="6">
       <w:start w:val="1"/>
-      <w:numFmt w:val="bullet"/>
-      <w:lvlText w:val=""/>
+      <w:numFmt w:val="decimal"/>
+      <w:lvlText w:val="%1.%2.%3.%4.%5.%6.%7"/>
       <w:lvlJc w:val="left"/>
       <w:pPr>
         <w:ind w:left="0" w:hanging="0"/>
       </w:pPr>
       <w:rPr>
-        <w:rFonts w:ascii="OpenSymbol" w:hAnsi="OpenSymbol" w:cs="OpenSymbol" w:hint="default"/>
+        <w:vertAlign w:val="baseline"/>
+        <w:position w:val="0"/>
+        <w:sz w:val="22"/>
+        <w:sz w:val="22"/>
       </w:rPr>
     </w:lvl>
     <w:lvl w:ilvl="7">
       <w:start w:val="1"/>
-      <w:numFmt w:val="bullet"/>
-      <w:lvlText w:val=""/>
+      <w:numFmt w:val="decimal"/>
+      <w:lvlText w:val="%1.%2.%3.%4.%5.%6.%7.%8"/>
       <w:lvlJc w:val="left"/>
       <w:pPr>
         <w:ind w:left="0" w:hanging="0"/>
       </w:pPr>
       <w:rPr>
-        <w:rFonts w:ascii="OpenSymbol" w:hAnsi="OpenSymbol" w:cs="OpenSymbol" w:hint="default"/>
+        <w:vertAlign w:val="baseline"/>
+        <w:position w:val="0"/>
+        <w:sz w:val="22"/>
+        <w:sz w:val="22"/>
       </w:rPr>
     </w:lvl>
     <w:lvl w:ilvl="8">
       <w:start w:val="1"/>
-      <w:numFmt w:val="bullet"/>
-      <w:lvlText w:val=""/>
+      <w:numFmt w:val="decimal"/>
+      <w:lvlText w:val="%1.%2.%3.%4.%5.%6.%7.%8.%9"/>
       <w:lvlJc w:val="left"/>
       <w:pPr>
         <w:ind w:left="0" w:hanging="0"/>
       </w:pPr>
       <w:rPr>
-        <w:rFonts w:ascii="OpenSymbol" w:hAnsi="OpenSymbol" w:cs="OpenSymbol" w:hint="default"/>
+        <w:vertAlign w:val="baseline"/>
+        <w:position w:val="0"/>
+        <w:sz w:val="22"/>
+        <w:sz w:val="22"/>
       </w:rPr>
     </w:lvl>
   </w:abstractNum>
@@ -5747,359 +5515,149 @@
     <w:lvl w:ilvl="0">
       <w:start w:val="1"/>
       <w:numFmt w:val="bullet"/>
-      <w:lvlText w:val="●"/>
-      <w:lvlJc w:val="left"/>
-      <w:pPr>
-        <w:ind w:left="360" w:hanging="0"/>
-      </w:pPr>
-      <w:rPr>
-        <w:rFonts w:ascii="Arial" w:hAnsi="Arial" w:cs="Arial" w:hint="default"/>
-        <w:vertAlign w:val="baseline"/>
-        <w:position w:val="0"/>
-        <w:sz w:val="22"/>
-        <w:rFonts w:cs="Arial"/>
+      <w:lvlText w:val=""/>
+      <w:lvlJc w:val="left"/>
+      <w:pPr>
+        <w:tabs>
+          <w:tab w:val="num" w:pos="720"/>
+        </w:tabs>
+        <w:ind w:left="720" w:hanging="360"/>
+      </w:pPr>
+      <w:rPr>
+        <w:rFonts w:ascii="Symbol" w:hAnsi="Symbol" w:cs="Symbol" w:hint="default"/>
+        <w:rFonts w:cs="OpenSymbol"/>
       </w:rPr>
     </w:lvl>
     <w:lvl w:ilvl="1">
       <w:start w:val="1"/>
       <w:numFmt w:val="bullet"/>
-      <w:lvlText w:val=""/>
-      <w:lvlJc w:val="left"/>
-      <w:pPr>
-        <w:ind w:left="0" w:hanging="0"/>
+      <w:lvlText w:val="◦"/>
+      <w:lvlJc w:val="left"/>
+      <w:pPr>
+        <w:tabs>
+          <w:tab w:val="num" w:pos="1080"/>
+        </w:tabs>
+        <w:ind w:left="1080" w:hanging="360"/>
       </w:pPr>
       <w:rPr>
         <w:rFonts w:ascii="OpenSymbol" w:hAnsi="OpenSymbol" w:cs="OpenSymbol" w:hint="default"/>
+        <w:rFonts w:cs="OpenSymbol"/>
       </w:rPr>
     </w:lvl>
     <w:lvl w:ilvl="2">
       <w:start w:val="1"/>
       <w:numFmt w:val="bullet"/>
-      <w:lvlText w:val=""/>
-      <w:lvlJc w:val="left"/>
-      <w:pPr>
-        <w:ind w:left="0" w:hanging="0"/>
+      <w:lvlText w:val="▪"/>
+      <w:lvlJc w:val="left"/>
+      <w:pPr>
+        <w:tabs>
+          <w:tab w:val="num" w:pos="1440"/>
+        </w:tabs>
+        <w:ind w:left="1440" w:hanging="360"/>
       </w:pPr>
       <w:rPr>
         <w:rFonts w:ascii="OpenSymbol" w:hAnsi="OpenSymbol" w:cs="OpenSymbol" w:hint="default"/>
+        <w:rFonts w:cs="OpenSymbol"/>
       </w:rPr>
     </w:lvl>
     <w:lvl w:ilvl="3">
       <w:start w:val="1"/>
       <w:numFmt w:val="bullet"/>
-      <w:lvlText w:val=""/>
-      <w:lvlJc w:val="left"/>
-      <w:pPr>
-        <w:ind w:left="0" w:hanging="0"/>
+      <w:lvlText w:val=""/>
+      <w:lvlJc w:val="left"/>
+      <w:pPr>
+        <w:tabs>
+          <w:tab w:val="num" w:pos="1800"/>
+        </w:tabs>
+        <w:ind w:left="1800" w:hanging="360"/>
+      </w:pPr>
+      <w:rPr>
+        <w:rFonts w:ascii="Symbol" w:hAnsi="Symbol" w:cs="Symbol" w:hint="default"/>
+        <w:rFonts w:cs="OpenSymbol"/>
+      </w:rPr>
+    </w:lvl>
+    <w:lvl w:ilvl="4">
+      <w:start w:val="1"/>
+      <w:numFmt w:val="bullet"/>
+      <w:lvlText w:val="◦"/>
+      <w:lvlJc w:val="left"/>
+      <w:pPr>
+        <w:tabs>
+          <w:tab w:val="num" w:pos="2160"/>
+        </w:tabs>
+        <w:ind w:left="2160" w:hanging="360"/>
       </w:pPr>
       <w:rPr>
         <w:rFonts w:ascii="OpenSymbol" w:hAnsi="OpenSymbol" w:cs="OpenSymbol" w:hint="default"/>
-      </w:rPr>
-    </w:lvl>
-    <w:lvl w:ilvl="4">
+        <w:rFonts w:cs="OpenSymbol"/>
+      </w:rPr>
+    </w:lvl>
+    <w:lvl w:ilvl="5">
       <w:start w:val="1"/>
       <w:numFmt w:val="bullet"/>
-      <w:lvlText w:val=""/>
-      <w:lvlJc w:val="left"/>
-      <w:pPr>
-        <w:ind w:left="0" w:hanging="0"/>
+      <w:lvlText w:val="▪"/>
+      <w:lvlJc w:val="left"/>
+      <w:pPr>
+        <w:tabs>
+          <w:tab w:val="num" w:pos="2520"/>
+        </w:tabs>
+        <w:ind w:left="2520" w:hanging="360"/>
       </w:pPr>
       <w:rPr>
         <w:rFonts w:ascii="OpenSymbol" w:hAnsi="OpenSymbol" w:cs="OpenSymbol" w:hint="default"/>
-      </w:rPr>
-    </w:lvl>
-    <w:lvl w:ilvl="5">
+        <w:rFonts w:cs="OpenSymbol"/>
+      </w:rPr>
+    </w:lvl>
+    <w:lvl w:ilvl="6">
       <w:start w:val="1"/>
       <w:numFmt w:val="bullet"/>
-      <w:lvlText w:val=""/>
-      <w:lvlJc w:val="left"/>
-      <w:pPr>
-        <w:ind w:left="0" w:hanging="0"/>
+      <w:lvlText w:val=""/>
+      <w:lvlJc w:val="left"/>
+      <w:pPr>
+        <w:tabs>
+          <w:tab w:val="num" w:pos="2880"/>
+        </w:tabs>
+        <w:ind w:left="2880" w:hanging="360"/>
+      </w:pPr>
+      <w:rPr>
+        <w:rFonts w:ascii="Symbol" w:hAnsi="Symbol" w:cs="Symbol" w:hint="default"/>
+        <w:rFonts w:cs="OpenSymbol"/>
+      </w:rPr>
+    </w:lvl>
+    <w:lvl w:ilvl="7">
+      <w:start w:val="1"/>
+      <w:numFmt w:val="bullet"/>
+      <w:lvlText w:val="◦"/>
+      <w:lvlJc w:val="left"/>
+      <w:pPr>
+        <w:tabs>
+          <w:tab w:val="num" w:pos="3240"/>
+        </w:tabs>
+        <w:ind w:left="3240" w:hanging="360"/>
       </w:pPr>
       <w:rPr>
         <w:rFonts w:ascii="OpenSymbol" w:hAnsi="OpenSymbol" w:cs="OpenSymbol" w:hint="default"/>
-      </w:rPr>
-    </w:lvl>
-    <w:lvl w:ilvl="6">
+        <w:rFonts w:cs="OpenSymbol"/>
+      </w:rPr>
+    </w:lvl>
+    <w:lvl w:ilvl="8">
       <w:start w:val="1"/>
       <w:numFmt w:val="bullet"/>
-      <w:lvlText w:val=""/>
-      <w:lvlJc w:val="left"/>
-      <w:pPr>
-        <w:ind w:left="0" w:hanging="0"/>
+      <w:lvlText w:val="▪"/>
+      <w:lvlJc w:val="left"/>
+      <w:pPr>
+        <w:tabs>
+          <w:tab w:val="num" w:pos="3600"/>
+        </w:tabs>
+        <w:ind w:left="3600" w:hanging="360"/>
       </w:pPr>
       <w:rPr>
         <w:rFonts w:ascii="OpenSymbol" w:hAnsi="OpenSymbol" w:cs="OpenSymbol" w:hint="default"/>
-      </w:rPr>
-    </w:lvl>
-    <w:lvl w:ilvl="7">
-      <w:start w:val="1"/>
-      <w:numFmt w:val="bullet"/>
-      <w:lvlText w:val=""/>
-      <w:lvlJc w:val="left"/>
-      <w:pPr>
-        <w:ind w:left="0" w:hanging="0"/>
-      </w:pPr>
-      <w:rPr>
-        <w:rFonts w:ascii="OpenSymbol" w:hAnsi="OpenSymbol" w:cs="OpenSymbol" w:hint="default"/>
-      </w:rPr>
-    </w:lvl>
-    <w:lvl w:ilvl="8">
-      <w:start w:val="1"/>
-      <w:numFmt w:val="bullet"/>
-      <w:lvlText w:val=""/>
-      <w:lvlJc w:val="left"/>
-      <w:pPr>
-        <w:ind w:left="0" w:hanging="0"/>
-      </w:pPr>
-      <w:rPr>
-        <w:rFonts w:ascii="OpenSymbol" w:hAnsi="OpenSymbol" w:cs="OpenSymbol" w:hint="default"/>
+        <w:rFonts w:cs="OpenSymbol"/>
       </w:rPr>
     </w:lvl>
   </w:abstractNum>
   <w:abstractNum w:abstractNumId="8">
-    <w:lvl w:ilvl="0">
-      <w:start w:val="1"/>
-      <w:numFmt w:val="decimal"/>
-      <w:lvlText w:val="%1."/>
-      <w:lvlJc w:val="left"/>
-      <w:pPr>
-        <w:ind w:left="0" w:hanging="0"/>
-      </w:pPr>
-      <w:rPr>
-        <w:vertAlign w:val="baseline"/>
-        <w:position w:val="0"/>
-        <w:sz w:val="22"/>
-      </w:rPr>
-    </w:lvl>
-    <w:lvl w:ilvl="1">
-      <w:start w:val="1"/>
-      <w:numFmt w:val="decimal"/>
-      <w:lvlText w:val="%1.%2"/>
-      <w:lvlJc w:val="left"/>
-      <w:pPr>
-        <w:ind w:left="0" w:hanging="0"/>
-      </w:pPr>
-      <w:rPr>
-        <w:vertAlign w:val="baseline"/>
-        <w:position w:val="0"/>
-        <w:sz w:val="22"/>
-      </w:rPr>
-    </w:lvl>
-    <w:lvl w:ilvl="2">
-      <w:start w:val="1"/>
-      <w:numFmt w:val="decimal"/>
-      <w:lvlText w:val="%1.%2.%3"/>
-      <w:lvlJc w:val="left"/>
-      <w:pPr>
-        <w:ind w:left="0" w:hanging="0"/>
-      </w:pPr>
-      <w:rPr>
-        <w:vertAlign w:val="baseline"/>
-        <w:position w:val="0"/>
-        <w:sz w:val="22"/>
-      </w:rPr>
-    </w:lvl>
-    <w:lvl w:ilvl="3">
-      <w:start w:val="1"/>
-      <w:numFmt w:val="decimal"/>
-      <w:lvlText w:val="%1.%2.%3.%4"/>
-      <w:lvlJc w:val="left"/>
-      <w:pPr>
-        <w:ind w:left="0" w:hanging="0"/>
-      </w:pPr>
-      <w:rPr>
-        <w:vertAlign w:val="baseline"/>
-        <w:position w:val="0"/>
-        <w:sz w:val="22"/>
-      </w:rPr>
-    </w:lvl>
-    <w:lvl w:ilvl="4">
-      <w:start w:val="1"/>
-      <w:numFmt w:val="decimal"/>
-      <w:lvlText w:val="%1.%2.%3.%4.%5"/>
-      <w:lvlJc w:val="left"/>
-      <w:pPr>
-        <w:ind w:left="0" w:hanging="0"/>
-      </w:pPr>
-      <w:rPr>
-        <w:vertAlign w:val="baseline"/>
-        <w:position w:val="0"/>
-        <w:sz w:val="22"/>
-      </w:rPr>
-    </w:lvl>
-    <w:lvl w:ilvl="5">
-      <w:start w:val="1"/>
-      <w:numFmt w:val="decimal"/>
-      <w:lvlText w:val="%1.%2.%3.%4.%5.%6"/>
-      <w:lvlJc w:val="left"/>
-      <w:pPr>
-        <w:ind w:left="0" w:hanging="0"/>
-      </w:pPr>
-      <w:rPr>
-        <w:vertAlign w:val="baseline"/>
-        <w:position w:val="0"/>
-        <w:sz w:val="22"/>
-      </w:rPr>
-    </w:lvl>
-    <w:lvl w:ilvl="6">
-      <w:start w:val="1"/>
-      <w:numFmt w:val="decimal"/>
-      <w:lvlText w:val="%1.%2.%3.%4.%5.%6.%7"/>
-      <w:lvlJc w:val="left"/>
-      <w:pPr>
-        <w:ind w:left="0" w:hanging="0"/>
-      </w:pPr>
-      <w:rPr>
-        <w:vertAlign w:val="baseline"/>
-        <w:position w:val="0"/>
-        <w:sz w:val="22"/>
-      </w:rPr>
-    </w:lvl>
-    <w:lvl w:ilvl="7">
-      <w:start w:val="1"/>
-      <w:numFmt w:val="decimal"/>
-      <w:lvlText w:val="%1.%2.%3.%4.%5.%6.%7.%8"/>
-      <w:lvlJc w:val="left"/>
-      <w:pPr>
-        <w:ind w:left="0" w:hanging="0"/>
-      </w:pPr>
-      <w:rPr>
-        <w:vertAlign w:val="baseline"/>
-        <w:position w:val="0"/>
-        <w:sz w:val="22"/>
-      </w:rPr>
-    </w:lvl>
-    <w:lvl w:ilvl="8">
-      <w:start w:val="1"/>
-      <w:numFmt w:val="decimal"/>
-      <w:lvlText w:val="%1.%2.%3.%4.%5.%6.%7.%8.%9"/>
-      <w:lvlJc w:val="left"/>
-      <w:pPr>
-        <w:ind w:left="0" w:hanging="0"/>
-      </w:pPr>
-      <w:rPr>
-        <w:vertAlign w:val="baseline"/>
-        <w:position w:val="0"/>
-        <w:sz w:val="22"/>
-      </w:rPr>
-    </w:lvl>
-  </w:abstractNum>
-  <w:abstractNum w:abstractNumId="9">
-    <w:lvl w:ilvl="0">
-      <w:start w:val="1"/>
-      <w:numFmt w:val="bullet"/>
-      <w:lvlText w:val="●"/>
-      <w:lvlJc w:val="left"/>
-      <w:pPr>
-        <w:ind w:left="360" w:hanging="0"/>
-      </w:pPr>
-      <w:rPr>
-        <w:rFonts w:ascii="Arial" w:hAnsi="Arial" w:cs="Arial" w:hint="default"/>
-        <w:vertAlign w:val="baseline"/>
-        <w:position w:val="0"/>
-        <w:sz w:val="22"/>
-        <w:rFonts w:cs="Arial"/>
-      </w:rPr>
-    </w:lvl>
-    <w:lvl w:ilvl="1">
-      <w:start w:val="1"/>
-      <w:numFmt w:val="bullet"/>
-      <w:lvlText w:val=""/>
-      <w:lvlJc w:val="left"/>
-      <w:pPr>
-        <w:ind w:left="0" w:hanging="0"/>
-      </w:pPr>
-      <w:rPr>
-        <w:rFonts w:ascii="OpenSymbol" w:hAnsi="OpenSymbol" w:cs="OpenSymbol" w:hint="default"/>
-      </w:rPr>
-    </w:lvl>
-    <w:lvl w:ilvl="2">
-      <w:start w:val="1"/>
-      <w:numFmt w:val="bullet"/>
-      <w:lvlText w:val=""/>
-      <w:lvlJc w:val="left"/>
-      <w:pPr>
-        <w:ind w:left="0" w:hanging="0"/>
-      </w:pPr>
-      <w:rPr>
-        <w:rFonts w:ascii="OpenSymbol" w:hAnsi="OpenSymbol" w:cs="OpenSymbol" w:hint="default"/>
-      </w:rPr>
-    </w:lvl>
-    <w:lvl w:ilvl="3">
-      <w:start w:val="1"/>
-      <w:numFmt w:val="bullet"/>
-      <w:lvlText w:val=""/>
-      <w:lvlJc w:val="left"/>
-      <w:pPr>
-        <w:ind w:left="0" w:hanging="0"/>
-      </w:pPr>
-      <w:rPr>
-        <w:rFonts w:ascii="OpenSymbol" w:hAnsi="OpenSymbol" w:cs="OpenSymbol" w:hint="default"/>
-      </w:rPr>
-    </w:lvl>
-    <w:lvl w:ilvl="4">
-      <w:start w:val="1"/>
-      <w:numFmt w:val="bullet"/>
-      <w:lvlText w:val=""/>
-      <w:lvlJc w:val="left"/>
-      <w:pPr>
-        <w:ind w:left="0" w:hanging="0"/>
-      </w:pPr>
-      <w:rPr>
-        <w:rFonts w:ascii="OpenSymbol" w:hAnsi="OpenSymbol" w:cs="OpenSymbol" w:hint="default"/>
-      </w:rPr>
-    </w:lvl>
-    <w:lvl w:ilvl="5">
-      <w:start w:val="1"/>
-      <w:numFmt w:val="bullet"/>
-      <w:lvlText w:val=""/>
-      <w:lvlJc w:val="left"/>
-      <w:pPr>
-        <w:ind w:left="0" w:hanging="0"/>
-      </w:pPr>
-      <w:rPr>
-        <w:rFonts w:ascii="OpenSymbol" w:hAnsi="OpenSymbol" w:cs="OpenSymbol" w:hint="default"/>
-      </w:rPr>
-    </w:lvl>
-    <w:lvl w:ilvl="6">
-      <w:start w:val="1"/>
-      <w:numFmt w:val="bullet"/>
-      <w:lvlText w:val=""/>
-      <w:lvlJc w:val="left"/>
-      <w:pPr>
-        <w:ind w:left="0" w:hanging="0"/>
-      </w:pPr>
-      <w:rPr>
-        <w:rFonts w:ascii="OpenSymbol" w:hAnsi="OpenSymbol" w:cs="OpenSymbol" w:hint="default"/>
-      </w:rPr>
-    </w:lvl>
-    <w:lvl w:ilvl="7">
-      <w:start w:val="1"/>
-      <w:numFmt w:val="bullet"/>
-      <w:lvlText w:val=""/>
-      <w:lvlJc w:val="left"/>
-      <w:pPr>
-        <w:ind w:left="0" w:hanging="0"/>
-      </w:pPr>
-      <w:rPr>
-        <w:rFonts w:ascii="OpenSymbol" w:hAnsi="OpenSymbol" w:cs="OpenSymbol" w:hint="default"/>
-      </w:rPr>
-    </w:lvl>
-    <w:lvl w:ilvl="8">
-      <w:start w:val="1"/>
-      <w:numFmt w:val="bullet"/>
-      <w:lvlText w:val=""/>
-      <w:lvlJc w:val="left"/>
-      <w:pPr>
-        <w:ind w:left="0" w:hanging="0"/>
-      </w:pPr>
-      <w:rPr>
-        <w:rFonts w:ascii="OpenSymbol" w:hAnsi="OpenSymbol" w:cs="OpenSymbol" w:hint="default"/>
-      </w:rPr>
-    </w:lvl>
-  </w:abstractNum>
-  <w:abstractNum w:abstractNumId="10">
     <w:lvl w:ilvl="0">
       <w:start w:val="1"/>
       <w:numFmt w:val="none"/>
@@ -6215,12 +5773,6 @@
   <w:num w:numId="8">
     <w:abstractNumId w:val="8"/>
   </w:num>
-  <w:num w:numId="9">
-    <w:abstractNumId w:val="9"/>
-  </w:num>
-  <w:num w:numId="10">
-    <w:abstractNumId w:val="10"/>
-  </w:num>
 </w:numbering>
 </file>
 
@@ -6231,7 +5783,6 @@
       <w:rPr>
         <w:rFonts w:ascii="Times New Roman" w:hAnsi="Times New Roman" w:eastAsia="Times New Roman" w:cs="Times New Roman"/>
         <w:color w:val="000000"/>
-        <w:sz w:val="22"/>
         <w:szCs w:val="22"/>
         <w:lang w:val="en-US" w:eastAsia="en-US" w:bidi="ar-SA"/>
       </w:rPr>
@@ -6767,6 +6318,13 @@
       <w:lang w:val="zxx" w:eastAsia="zxx" w:bidi="zxx"/>
     </w:rPr>
   </w:style>
+  <w:style w:type="character" w:styleId="Bullets">
+    <w:name w:val="Bullets"/>
+    <w:qFormat/>
+    <w:rPr>
+      <w:rFonts w:ascii="OpenSymbol" w:hAnsi="OpenSymbol" w:eastAsia="OpenSymbol" w:cs="OpenSymbol"/>
+    </w:rPr>
+  </w:style>
   <w:style w:type="paragraph" w:styleId="Heading">
     <w:name w:val="Heading"/>
     <w:basedOn w:val="Normal"/>

</xml_diff>

<commit_message>
course spec document: remove reference to jasmine in favor of chai
</commit_message>
<xml_diff>
--- a/InitialSpec.docx
+++ b/InitialSpec.docx
@@ -2208,7 +2208,30 @@
       </w:pPr>
       <w:r>
         <w:rPr/>
-        <w:t>only support a highly opinionated setup. As stated in the purpose, the editor plugin will only support the Kakoune code editor. Also, the tool will work specifically with the “Webpack” build tool and with the “Jasmine” unit testing framework. The core feature of the project is to run unit tests and print results next to the relevant code snippet in the editor. Additional features such as coverage reports will be added depending on how fast development of the project progresses.</w:t>
+        <w:t>only support a highly opinionated setup. As stated in the purpose, the editor plugin will only support the Kakoune code editor. Also, the tool will work specifically with the “Webpack” build tool and with the “</w:t>
+      </w:r>
+      <w:r>
+        <w:rPr>
+          <w:rFonts w:eastAsia="Times New Roman" w:cs="Times New Roman"/>
+          <w:color w:val="000000"/>
+          <w:kern w:val="0"/>
+          <w:sz w:val="22"/>
+          <w:szCs w:val="22"/>
+          <w:lang w:val="en-US" w:eastAsia="en-US" w:bidi="ar-SA"/>
+        </w:rPr>
+        <w:t>Chai</w:t>
+      </w:r>
+      <w:r>
+        <w:rPr/>
+        <w:t xml:space="preserve">” unit testing </w:t>
+      </w:r>
+      <w:r>
+        <w:rPr/>
+        <w:t>toolkit</w:t>
+      </w:r>
+      <w:r>
+        <w:rPr/>
+        <w:t>. The core feature of the project is to run unit tests and print results next to the relevant code snippet in the editor. Additional features such as coverage reports will be added depending on how fast development of the project progresses.</w:t>
       </w:r>
     </w:p>
     <w:p>

</xml_diff>